<commit_message>
How to execute document
</commit_message>
<xml_diff>
--- a/SwagLabs/Swag Labs - Steps to execute.docx
+++ b/SwagLabs/Swag Labs - Steps to execute.docx
@@ -1,6 +1,6 @@
 
 <file path=word/document.xml><?xml version="1.0" encoding="utf-8"?>
-<w:document xmlns:wpc="http://schemas.microsoft.com/office/word/2010/wordprocessingCanvas" xmlns:mc="http://schemas.openxmlformats.org/markup-compatibility/2006" xmlns:o="urn:schemas-microsoft-com:office:office" xmlns:r="http://schemas.openxmlformats.org/officeDocument/2006/relationships" xmlns:m="http://schemas.openxmlformats.org/officeDocument/2006/math" xmlns:v="urn:schemas-microsoft-com:vml" xmlns:wp14="http://schemas.microsoft.com/office/word/2010/wordprocessingDrawing" xmlns:wp="http://schemas.openxmlformats.org/drawingml/2006/wordprocessingDrawing" xmlns:w10="urn:schemas-microsoft-com:office:word" xmlns:w="http://schemas.openxmlformats.org/wordprocessingml/2006/main" xmlns:w14="http://schemas.microsoft.com/office/word/2010/wordml" xmlns:wpg="http://schemas.microsoft.com/office/word/2010/wordprocessingGroup" xmlns:wpi="http://schemas.microsoft.com/office/word/2010/wordprocessingInk" xmlns:wne="http://schemas.microsoft.com/office/word/2006/wordml" xmlns:wps="http://schemas.microsoft.com/office/word/2010/wordprocessingShape" mc:Ignorable="w14 wp14">
+<w:document xmlns:wpc="http://schemas.microsoft.com/office/word/2010/wordprocessingCanvas" xmlns:mo="http://schemas.microsoft.com/office/mac/office/2008/main" xmlns:mc="http://schemas.openxmlformats.org/markup-compatibility/2006" xmlns:mv="urn:schemas-microsoft-com:mac:vml" xmlns:o="urn:schemas-microsoft-com:office:office" xmlns:r="http://schemas.openxmlformats.org/officeDocument/2006/relationships" xmlns:m="http://schemas.openxmlformats.org/officeDocument/2006/math" xmlns:v="urn:schemas-microsoft-com:vml" xmlns:wp14="http://schemas.microsoft.com/office/word/2010/wordprocessingDrawing" xmlns:wp="http://schemas.openxmlformats.org/drawingml/2006/wordprocessingDrawing" xmlns:w10="urn:schemas-microsoft-com:office:word" xmlns:w="http://schemas.openxmlformats.org/wordprocessingml/2006/main" xmlns:w14="http://schemas.microsoft.com/office/word/2010/wordml" xmlns:w15="http://schemas.microsoft.com/office/word/2012/wordml" xmlns:wpg="http://schemas.microsoft.com/office/word/2010/wordprocessingGroup" xmlns:wpi="http://schemas.microsoft.com/office/word/2010/wordprocessingInk" xmlns:wne="http://schemas.microsoft.com/office/word/2006/wordml" xmlns:wps="http://schemas.microsoft.com/office/word/2010/wordprocessingShape" mc:Ignorable="w14 w15 wp14">
   <w:body>
     <w:p/>
     <w:p>
@@ -20,9 +20,15 @@
         <w:pStyle w:val="ListParagraph"/>
       </w:pPr>
       <w:r>
-        <w:t xml:space="preserve">Need to download chromedriver.exe from </w:t>
-      </w:r>
-      <w:hyperlink r:id="rId6" w:history="1">
+        <w:t xml:space="preserve">Need to download </w:t>
+      </w:r>
+      <w:r>
+        <w:t xml:space="preserve">and replace </w:t>
+      </w:r>
+      <w:r>
+        <w:t xml:space="preserve">chromedriver.exe from </w:t>
+      </w:r>
+      <w:hyperlink r:id="rId5" w:history="1">
         <w:r>
           <w:rPr>
             <w:rStyle w:val="Hyperlink"/>
@@ -41,12 +47,99 @@
       <w:r>
         <w:rPr>
           <w:noProof/>
+          <w:lang w:val="en-GB" w:eastAsia="en-GB"/>
         </w:rPr>
         <w:drawing>
-          <wp:inline distT="0" distB="0" distL="0" distR="0" wp14:anchorId="6838BC89" wp14:editId="6B1550E3">
+          <wp:inline distT="0" distB="0" distL="0" distR="0" wp14:anchorId="67E6A8E3" wp14:editId="16EA01F5">
             <wp:extent cx="3434533" cy="4436045"/>
             <wp:effectExtent l="0" t="0" r="0" b="3175"/>
             <wp:docPr id="1" name="Picture 1"/>
+            <wp:cNvGraphicFramePr>
+              <a:graphicFrameLocks xmlns:a="http://schemas.openxmlformats.org/drawingml/2006/main" noChangeAspect="1"/>
+            </wp:cNvGraphicFramePr>
+            <a:graphic xmlns:a="http://schemas.openxmlformats.org/drawingml/2006/main">
+              <a:graphicData uri="http://schemas.openxmlformats.org/drawingml/2006/picture">
+                <pic:pic xmlns:pic="http://schemas.openxmlformats.org/drawingml/2006/picture">
+                  <pic:nvPicPr>
+                    <pic:cNvPr id="0" name=""/>
+                    <pic:cNvPicPr/>
+                  </pic:nvPicPr>
+                  <pic:blipFill>
+                    <a:blip r:embed="rId6"/>
+                    <a:stretch>
+                      <a:fillRect/>
+                    </a:stretch>
+                  </pic:blipFill>
+                  <pic:spPr>
+                    <a:xfrm>
+                      <a:off x="0" y="0"/>
+                      <a:ext cx="3434533" cy="4436045"/>
+                    </a:xfrm>
+                    <a:prstGeom prst="rect">
+                      <a:avLst/>
+                    </a:prstGeom>
+                  </pic:spPr>
+                </pic:pic>
+              </a:graphicData>
+            </a:graphic>
+          </wp:inline>
+        </w:drawing>
+      </w:r>
+    </w:p>
+    <w:p>
+      <w:pPr>
+        <w:pStyle w:val="ListParagraph"/>
+        <w:numPr>
+          <w:ilvl w:val="0"/>
+          <w:numId w:val="1"/>
+        </w:numPr>
+      </w:pPr>
+      <w:r>
+        <w:t xml:space="preserve"> </w:t>
+      </w:r>
+    </w:p>
+    <w:p>
+      <w:pPr>
+        <w:pStyle w:val="ListParagraph"/>
+      </w:pPr>
+    </w:p>
+    <w:p>
+      <w:pPr>
+        <w:pStyle w:val="ListParagraph"/>
+      </w:pPr>
+      <w:r>
+        <w:t xml:space="preserve">To run into headless mode need to make </w:t>
+      </w:r>
+      <w:r>
+        <w:rPr>
+          <w:b/>
+        </w:rPr>
+        <w:t>Headless=true</w:t>
+      </w:r>
+      <w:r>
+        <w:t xml:space="preserve"> in </w:t>
+      </w:r>
+      <w:proofErr w:type="spellStart"/>
+      <w:r>
+        <w:t>Configuration.properties</w:t>
+      </w:r>
+      <w:proofErr w:type="spellEnd"/>
+    </w:p>
+    <w:p>
+      <w:pPr>
+        <w:pStyle w:val="ListParagraph"/>
+      </w:pPr>
+      <w:r>
+        <w:rPr>
+          <w:noProof/>
+          <w:lang w:val="en-GB" w:eastAsia="en-GB"/>
+        </w:rPr>
+        <w:lastRenderedPageBreak/>
+        <w:drawing>
+          <wp:inline distT="0" distB="0" distL="0" distR="0" wp14:anchorId="2A59C04A" wp14:editId="503297C5">
+            <wp:extent cx="5943600" cy="4337050"/>
+            <wp:effectExtent l="0" t="0" r="0" b="6350"/>
+            <wp:docPr id="2" name="Picture 2"/>
             <wp:cNvGraphicFramePr>
               <a:graphicFrameLocks xmlns:a="http://schemas.openxmlformats.org/drawingml/2006/main" noChangeAspect="1"/>
             </wp:cNvGraphicFramePr>
@@ -66,7 +159,7 @@
                   <pic:spPr>
                     <a:xfrm>
                       <a:off x="0" y="0"/>
-                      <a:ext cx="3434533" cy="4436045"/>
+                      <a:ext cx="5943600" cy="4337050"/>
                     </a:xfrm>
                     <a:prstGeom prst="rect">
                       <a:avLst/>
@@ -82,6 +175,11 @@
     <w:p>
       <w:pPr>
         <w:pStyle w:val="ListParagraph"/>
+      </w:pPr>
+    </w:p>
+    <w:p>
+      <w:pPr>
+        <w:pStyle w:val="ListParagraph"/>
         <w:numPr>
           <w:ilvl w:val="0"/>
           <w:numId w:val="1"/>
@@ -90,33 +188,20 @@
       <w:r>
         <w:t xml:space="preserve"> </w:t>
       </w:r>
-    </w:p>
-    <w:p>
-      <w:pPr>
-        <w:pStyle w:val="ListParagraph"/>
-      </w:pPr>
-    </w:p>
-    <w:p>
-      <w:pPr>
-        <w:pStyle w:val="ListParagraph"/>
-      </w:pPr>
-      <w:r>
-        <w:t xml:space="preserve">To run into headless mode need to make </w:t>
-      </w:r>
-      <w:r>
-        <w:rPr>
-          <w:b/>
-        </w:rPr>
-        <w:t>Headless=true</w:t>
-      </w:r>
-      <w:r>
-        <w:t xml:space="preserve"> in </w:t>
+      <w:r>
+        <w:t xml:space="preserve">Need to right click on any of the testing </w:t>
+      </w:r>
+      <w:r>
+        <w:t xml:space="preserve">xml and click Run As &gt; </w:t>
       </w:r>
       <w:proofErr w:type="spellStart"/>
       <w:r>
-        <w:t>Configuration.properties</w:t>
+        <w:t>TestNG</w:t>
       </w:r>
       <w:proofErr w:type="spellEnd"/>
+      <w:r>
+        <w:t xml:space="preserve"> Suite</w:t>
+      </w:r>
     </w:p>
     <w:p>
       <w:pPr>
@@ -125,13 +210,13 @@
       <w:r>
         <w:rPr>
           <w:noProof/>
-        </w:rPr>
-        <w:lastRenderedPageBreak/>
+          <w:lang w:val="en-GB" w:eastAsia="en-GB"/>
+        </w:rPr>
         <w:drawing>
-          <wp:inline distT="0" distB="0" distL="0" distR="0" wp14:anchorId="02281083" wp14:editId="2E18AE33">
-            <wp:extent cx="5943600" cy="4337050"/>
+          <wp:inline distT="0" distB="0" distL="0" distR="0" wp14:anchorId="3FF545F2" wp14:editId="3F89258A">
+            <wp:extent cx="5943600" cy="2717800"/>
             <wp:effectExtent l="0" t="0" r="0" b="6350"/>
-            <wp:docPr id="2" name="Picture 2"/>
+            <wp:docPr id="3" name="Picture 3"/>
             <wp:cNvGraphicFramePr>
               <a:graphicFrameLocks xmlns:a="http://schemas.openxmlformats.org/drawingml/2006/main" noChangeAspect="1"/>
             </wp:cNvGraphicFramePr>
@@ -151,7 +236,7 @@
                   <pic:spPr>
                     <a:xfrm>
                       <a:off x="0" y="0"/>
-                      <a:ext cx="5943600" cy="4337050"/>
+                      <a:ext cx="5943600" cy="2717800"/>
                     </a:xfrm>
                     <a:prstGeom prst="rect">
                       <a:avLst/>
@@ -172,42 +257,18 @@
     <w:p>
       <w:pPr>
         <w:pStyle w:val="ListParagraph"/>
-        <w:numPr>
-          <w:ilvl w:val="0"/>
-          <w:numId w:val="1"/>
-        </w:numPr>
-      </w:pPr>
-      <w:r>
-        <w:t xml:space="preserve"> </w:t>
-      </w:r>
-      <w:r>
-        <w:t xml:space="preserve">Need to right click on any of the testing </w:t>
-      </w:r>
-      <w:r>
-        <w:t xml:space="preserve">xml and click Run As &gt; </w:t>
-      </w:r>
-      <w:proofErr w:type="spellStart"/>
-      <w:r>
-        <w:t>TestNG</w:t>
-      </w:r>
-      <w:proofErr w:type="spellEnd"/>
-      <w:r>
-        <w:t xml:space="preserve"> Suite</w:t>
-      </w:r>
-    </w:p>
-    <w:p>
-      <w:pPr>
-        <w:pStyle w:val="ListParagraph"/>
       </w:pPr>
       <w:r>
         <w:rPr>
           <w:noProof/>
-        </w:rPr>
+          <w:lang w:val="en-GB" w:eastAsia="en-GB"/>
+        </w:rPr>
+        <w:lastRenderedPageBreak/>
         <w:drawing>
-          <wp:inline distT="0" distB="0" distL="0" distR="0" wp14:anchorId="10F981E8" wp14:editId="16C6EF0D">
-            <wp:extent cx="5943600" cy="2717800"/>
-            <wp:effectExtent l="0" t="0" r="0" b="6350"/>
-            <wp:docPr id="3" name="Picture 3"/>
+          <wp:inline distT="0" distB="0" distL="0" distR="0" wp14:anchorId="0B71E3B2" wp14:editId="2B38DEDC">
+            <wp:extent cx="5943600" cy="3066415"/>
+            <wp:effectExtent l="0" t="0" r="0" b="635"/>
+            <wp:docPr id="4" name="Picture 4"/>
             <wp:cNvGraphicFramePr>
               <a:graphicFrameLocks xmlns:a="http://schemas.openxmlformats.org/drawingml/2006/main" noChangeAspect="1"/>
             </wp:cNvGraphicFramePr>
@@ -227,7 +288,7 @@
                   <pic:spPr>
                     <a:xfrm>
                       <a:off x="0" y="0"/>
-                      <a:ext cx="5943600" cy="2717800"/>
+                      <a:ext cx="5943600" cy="3066415"/>
                     </a:xfrm>
                     <a:prstGeom prst="rect">
                       <a:avLst/>
@@ -248,17 +309,41 @@
     <w:p>
       <w:pPr>
         <w:pStyle w:val="ListParagraph"/>
+        <w:numPr>
+          <w:ilvl w:val="0"/>
+          <w:numId w:val="1"/>
+        </w:numPr>
+      </w:pPr>
+      <w:r>
+        <w:t>Once the execution is done – In test-output folder open</w:t>
+      </w:r>
+      <w:r>
+        <w:rPr>
+          <w:b/>
+        </w:rPr>
+        <w:t xml:space="preserve"> index.html</w:t>
+      </w:r>
+      <w:r>
+        <w:t xml:space="preserve"> to see test </w:t>
+      </w:r>
+      <w:r>
+        <w:t>ng report.</w:t>
+      </w:r>
+    </w:p>
+    <w:p>
+      <w:pPr>
+        <w:pStyle w:val="ListParagraph"/>
       </w:pPr>
       <w:r>
         <w:rPr>
           <w:noProof/>
-        </w:rPr>
-        <w:lastRenderedPageBreak/>
+          <w:lang w:val="en-GB" w:eastAsia="en-GB"/>
+        </w:rPr>
         <w:drawing>
-          <wp:inline distT="0" distB="0" distL="0" distR="0" wp14:anchorId="6C8C96B6" wp14:editId="4F131FDD">
-            <wp:extent cx="5943600" cy="3066415"/>
-            <wp:effectExtent l="0" t="0" r="0" b="635"/>
-            <wp:docPr id="4" name="Picture 4"/>
+          <wp:inline distT="0" distB="0" distL="0" distR="0" wp14:anchorId="3FCA646E" wp14:editId="527BA6E1">
+            <wp:extent cx="3434443" cy="4446814"/>
+            <wp:effectExtent l="0" t="0" r="0" b="0"/>
+            <wp:docPr id="5" name="Picture 5"/>
             <wp:cNvGraphicFramePr>
               <a:graphicFrameLocks xmlns:a="http://schemas.openxmlformats.org/drawingml/2006/main" noChangeAspect="1"/>
             </wp:cNvGraphicFramePr>
@@ -278,7 +363,7 @@
                   <pic:spPr>
                     <a:xfrm>
                       <a:off x="0" y="0"/>
-                      <a:ext cx="5943600" cy="3066415"/>
+                      <a:ext cx="3434443" cy="4446814"/>
                     </a:xfrm>
                     <a:prstGeom prst="rect">
                       <a:avLst/>
@@ -290,32 +375,14 @@
           </wp:inline>
         </w:drawing>
       </w:r>
-    </w:p>
-    <w:p>
-      <w:pPr>
-        <w:pStyle w:val="ListParagraph"/>
-      </w:pPr>
-    </w:p>
-    <w:p>
-      <w:pPr>
-        <w:pStyle w:val="ListParagraph"/>
-        <w:numPr>
-          <w:ilvl w:val="0"/>
-          <w:numId w:val="1"/>
-        </w:numPr>
-      </w:pPr>
-      <w:r>
-        <w:t>Once the execution is done – In test-output folder open</w:t>
-      </w:r>
-      <w:r>
-        <w:rPr>
-          <w:b/>
-        </w:rPr>
-        <w:t xml:space="preserve"> index.html</w:t>
-      </w:r>
-      <w:r>
-        <w:t xml:space="preserve"> to see testing report.</w:t>
-      </w:r>
+      <w:r>
+        <w:t xml:space="preserve"> </w:t>
+      </w:r>
+    </w:p>
+    <w:p>
+      <w:pPr>
+        <w:pStyle w:val="ListParagraph"/>
+      </w:pPr>
     </w:p>
     <w:p>
       <w:pPr>
@@ -324,12 +391,14 @@
       <w:r>
         <w:rPr>
           <w:noProof/>
-        </w:rPr>
+          <w:lang w:val="en-GB" w:eastAsia="en-GB"/>
+        </w:rPr>
+        <w:lastRenderedPageBreak/>
         <w:drawing>
-          <wp:inline distT="0" distB="0" distL="0" distR="0" wp14:anchorId="0CB5B836" wp14:editId="32689CCD">
-            <wp:extent cx="3434443" cy="4446814"/>
+          <wp:inline distT="0" distB="0" distL="0" distR="0" wp14:anchorId="6CBDD430" wp14:editId="49821618">
+            <wp:extent cx="5943600" cy="3108325"/>
             <wp:effectExtent l="0" t="0" r="0" b="0"/>
-            <wp:docPr id="5" name="Picture 5"/>
+            <wp:docPr id="6" name="Picture 6"/>
             <wp:cNvGraphicFramePr>
               <a:graphicFrameLocks xmlns:a="http://schemas.openxmlformats.org/drawingml/2006/main" noChangeAspect="1"/>
             </wp:cNvGraphicFramePr>
@@ -349,7 +418,7 @@
                   <pic:spPr>
                     <a:xfrm>
                       <a:off x="0" y="0"/>
-                      <a:ext cx="3434443" cy="4446814"/>
+                      <a:ext cx="5943600" cy="3108325"/>
                     </a:xfrm>
                     <a:prstGeom prst="rect">
                       <a:avLst/>
@@ -361,6 +430,26 @@
           </wp:inline>
         </w:drawing>
       </w:r>
+    </w:p>
+    <w:p>
+      <w:pPr>
+        <w:pStyle w:val="ListParagraph"/>
+      </w:pPr>
+    </w:p>
+    <w:p>
+      <w:pPr>
+        <w:pStyle w:val="ListParagraph"/>
+      </w:pPr>
+    </w:p>
+    <w:p>
+      <w:pPr>
+        <w:pStyle w:val="ListParagraph"/>
+      </w:pPr>
+    </w:p>
+    <w:p>
+      <w:pPr>
+        <w:pStyle w:val="ListParagraph"/>
+      </w:pPr>
       <w:r>
         <w:t xml:space="preserve"> </w:t>
       </w:r>
@@ -368,6 +457,50 @@
     <w:p>
       <w:pPr>
         <w:pStyle w:val="ListParagraph"/>
+        <w:numPr>
+          <w:ilvl w:val="0"/>
+          <w:numId w:val="1"/>
+        </w:numPr>
+      </w:pPr>
+      <w:r>
+        <w:t xml:space="preserve"> </w:t>
+      </w:r>
+      <w:r>
+        <w:t xml:space="preserve"> In test-output folder open</w:t>
+      </w:r>
+      <w:r>
+        <w:rPr>
+          <w:b/>
+        </w:rPr>
+        <w:t xml:space="preserve"> emailable-report</w:t>
+      </w:r>
+      <w:r>
+        <w:rPr>
+          <w:b/>
+        </w:rPr>
+        <w:t>.html</w:t>
+      </w:r>
+      <w:r>
+        <w:t xml:space="preserve"> to see </w:t>
+      </w:r>
+      <w:r>
+        <w:t xml:space="preserve">test </w:t>
+      </w:r>
+      <w:r>
+        <w:t xml:space="preserve">ng </w:t>
+      </w:r>
+      <w:proofErr w:type="spellStart"/>
+      <w:r>
+        <w:t>emailable</w:t>
+      </w:r>
+      <w:proofErr w:type="spellEnd"/>
+      <w:r>
+        <w:t xml:space="preserve"> report.</w:t>
+      </w:r>
+    </w:p>
+    <w:p>
+      <w:pPr>
+        <w:pStyle w:val="ListParagraph"/>
       </w:pPr>
     </w:p>
     <w:p>
@@ -377,13 +510,14 @@
       <w:r>
         <w:rPr>
           <w:noProof/>
+          <w:lang w:val="en-GB" w:eastAsia="en-GB"/>
         </w:rPr>
         <w:lastRenderedPageBreak/>
         <w:drawing>
-          <wp:inline distT="0" distB="0" distL="0" distR="0" wp14:anchorId="343BBBD6" wp14:editId="44880C1B">
-            <wp:extent cx="5943600" cy="3108325"/>
-            <wp:effectExtent l="0" t="0" r="0" b="0"/>
-            <wp:docPr id="6" name="Picture 6"/>
+          <wp:inline distT="0" distB="0" distL="0" distR="0" wp14:anchorId="1E967CD9" wp14:editId="0E405A6A">
+            <wp:extent cx="3445329" cy="4746171"/>
+            <wp:effectExtent l="0" t="0" r="3175" b="0"/>
+            <wp:docPr id="7" name="Picture 7"/>
             <wp:cNvGraphicFramePr>
               <a:graphicFrameLocks xmlns:a="http://schemas.openxmlformats.org/drawingml/2006/main" noChangeAspect="1"/>
             </wp:cNvGraphicFramePr>
@@ -403,7 +537,7 @@
                   <pic:spPr>
                     <a:xfrm>
                       <a:off x="0" y="0"/>
-                      <a:ext cx="5943600" cy="3108325"/>
+                      <a:ext cx="3445329" cy="4746171"/>
                     </a:xfrm>
                     <a:prstGeom prst="rect">
                       <a:avLst/>
@@ -430,89 +564,17 @@
       <w:pPr>
         <w:pStyle w:val="ListParagraph"/>
       </w:pPr>
-    </w:p>
-    <w:p>
-      <w:pPr>
-        <w:pStyle w:val="ListParagraph"/>
-      </w:pPr>
-      <w:r>
-        <w:t xml:space="preserve"> </w:t>
-      </w:r>
-    </w:p>
-    <w:p>
-      <w:pPr>
-        <w:pStyle w:val="ListParagraph"/>
-        <w:numPr>
-          <w:ilvl w:val="0"/>
-          <w:numId w:val="1"/>
-        </w:numPr>
-      </w:pPr>
-      <w:r>
-        <w:t xml:space="preserve"> </w:t>
-      </w:r>
-      <w:r>
-        <w:t xml:space="preserve"> </w:t>
-      </w:r>
-      <w:r>
-        <w:t>In test-output folder open</w:t>
-      </w:r>
-      <w:r>
-        <w:rPr>
-          <w:b/>
-        </w:rPr>
-        <w:t xml:space="preserve"> emailable-report</w:t>
-      </w:r>
-      <w:r>
-        <w:rPr>
-          <w:b/>
-        </w:rPr>
-        <w:t>.html</w:t>
-      </w:r>
-      <w:r>
-        <w:t xml:space="preserve"> to see </w:t>
-      </w:r>
-      <w:r>
-        <w:t xml:space="preserve">test </w:t>
-      </w:r>
-      <w:proofErr w:type="spellStart"/>
-      <w:r>
-        <w:t>ng</w:t>
-      </w:r>
-      <w:proofErr w:type="spellEnd"/>
-      <w:r>
-        <w:t xml:space="preserve"> </w:t>
-      </w:r>
-      <w:proofErr w:type="spellStart"/>
-      <w:r>
-        <w:t>emailable</w:t>
-      </w:r>
-      <w:proofErr w:type="spellEnd"/>
-      <w:r>
-        <w:t xml:space="preserve"> </w:t>
-      </w:r>
-      <w:r>
-        <w:t>report.</w:t>
-      </w:r>
-    </w:p>
-    <w:p>
-      <w:pPr>
-        <w:pStyle w:val="ListParagraph"/>
-      </w:pPr>
-    </w:p>
-    <w:p>
-      <w:pPr>
-        <w:pStyle w:val="ListParagraph"/>
-      </w:pPr>
       <w:r>
         <w:rPr>
           <w:noProof/>
+          <w:lang w:val="en-GB" w:eastAsia="en-GB"/>
         </w:rPr>
         <w:lastRenderedPageBreak/>
         <w:drawing>
-          <wp:inline distT="0" distB="0" distL="0" distR="0" wp14:anchorId="0002D78E" wp14:editId="04A240DF">
-            <wp:extent cx="3445329" cy="4746171"/>
-            <wp:effectExtent l="0" t="0" r="3175" b="0"/>
-            <wp:docPr id="7" name="Picture 7"/>
+          <wp:inline distT="0" distB="0" distL="0" distR="0" wp14:anchorId="55D95638" wp14:editId="0DCD87A6">
+            <wp:extent cx="5943600" cy="3199130"/>
+            <wp:effectExtent l="0" t="0" r="0" b="1270"/>
+            <wp:docPr id="8" name="Picture 8"/>
             <wp:cNvGraphicFramePr>
               <a:graphicFrameLocks xmlns:a="http://schemas.openxmlformats.org/drawingml/2006/main" noChangeAspect="1"/>
             </wp:cNvGraphicFramePr>
@@ -532,7 +594,7 @@
                   <pic:spPr>
                     <a:xfrm>
                       <a:off x="0" y="0"/>
-                      <a:ext cx="3445329" cy="4746171"/>
+                      <a:ext cx="5943600" cy="3199130"/>
                     </a:xfrm>
                     <a:prstGeom prst="rect">
                       <a:avLst/>
@@ -553,7 +615,47 @@
     <w:p>
       <w:pPr>
         <w:pStyle w:val="ListParagraph"/>
-      </w:pPr>
+        <w:numPr>
+          <w:ilvl w:val="0"/>
+          <w:numId w:val="1"/>
+        </w:numPr>
+      </w:pPr>
+      <w:r>
+        <w:t xml:space="preserve">  In test-output folder open</w:t>
+      </w:r>
+      <w:r>
+        <w:rPr>
+          <w:b/>
+        </w:rPr>
+        <w:t xml:space="preserve"> ExtentR</w:t>
+      </w:r>
+      <w:r>
+        <w:rPr>
+          <w:b/>
+        </w:rPr>
+        <w:t>eport</w:t>
+      </w:r>
+      <w:r>
+        <w:rPr>
+          <w:b/>
+        </w:rPr>
+        <w:t>Results</w:t>
+      </w:r>
+      <w:r>
+        <w:rPr>
+          <w:b/>
+        </w:rPr>
+        <w:t>.html</w:t>
+      </w:r>
+      <w:r>
+        <w:t xml:space="preserve"> to see </w:t>
+      </w:r>
+      <w:r>
+        <w:t xml:space="preserve">extent </w:t>
+      </w:r>
+      <w:r>
+        <w:t>report.</w:t>
+      </w:r>
     </w:p>
     <w:p>
       <w:pPr>
@@ -562,13 +664,14 @@
       <w:r>
         <w:rPr>
           <w:noProof/>
+          <w:lang w:val="en-GB" w:eastAsia="en-GB"/>
         </w:rPr>
         <w:lastRenderedPageBreak/>
         <w:drawing>
-          <wp:inline distT="0" distB="0" distL="0" distR="0" wp14:anchorId="6B497137" wp14:editId="7B893D51">
-            <wp:extent cx="5943600" cy="3199130"/>
-            <wp:effectExtent l="0" t="0" r="0" b="1270"/>
-            <wp:docPr id="8" name="Picture 8"/>
+          <wp:inline distT="0" distB="0" distL="0" distR="0" wp14:anchorId="20D9B4F6" wp14:editId="5B000A0C">
+            <wp:extent cx="3477986" cy="4751614"/>
+            <wp:effectExtent l="0" t="0" r="8255" b="0"/>
+            <wp:docPr id="9" name="Picture 9"/>
             <wp:cNvGraphicFramePr>
               <a:graphicFrameLocks xmlns:a="http://schemas.openxmlformats.org/drawingml/2006/main" noChangeAspect="1"/>
             </wp:cNvGraphicFramePr>
@@ -588,7 +691,7 @@
                   <pic:spPr>
                     <a:xfrm>
                       <a:off x="0" y="0"/>
-                      <a:ext cx="5943600" cy="3199130"/>
+                      <a:ext cx="3477986" cy="4751614"/>
                     </a:xfrm>
                     <a:prstGeom prst="rect">
                       <a:avLst/>
@@ -609,62 +712,17 @@
     <w:p>
       <w:pPr>
         <w:pStyle w:val="ListParagraph"/>
-        <w:numPr>
-          <w:ilvl w:val="0"/>
-          <w:numId w:val="1"/>
-        </w:numPr>
-      </w:pPr>
-      <w:r>
-        <w:t xml:space="preserve">  In test-output folder open</w:t>
-      </w:r>
-      <w:r>
-        <w:rPr>
-          <w:b/>
-        </w:rPr>
-        <w:t xml:space="preserve"> ExtentR</w:t>
-      </w:r>
-      <w:r>
-        <w:rPr>
-          <w:b/>
-        </w:rPr>
-        <w:t>eport</w:t>
-      </w:r>
-      <w:r>
-        <w:rPr>
-          <w:b/>
-        </w:rPr>
-        <w:t>Results</w:t>
-      </w:r>
-      <w:r>
-        <w:rPr>
-          <w:b/>
-        </w:rPr>
-        <w:t>.html</w:t>
-      </w:r>
-      <w:r>
-        <w:t xml:space="preserve"> to see testing </w:t>
-      </w:r>
-      <w:r>
-        <w:t xml:space="preserve">extent </w:t>
-      </w:r>
-      <w:r>
-        <w:t>report.</w:t>
-      </w:r>
-    </w:p>
-    <w:p>
-      <w:pPr>
-        <w:pStyle w:val="ListParagraph"/>
       </w:pPr>
       <w:r>
         <w:rPr>
           <w:noProof/>
-        </w:rPr>
-        <w:lastRenderedPageBreak/>
+          <w:lang w:val="en-GB" w:eastAsia="en-GB"/>
+        </w:rPr>
         <w:drawing>
-          <wp:inline distT="0" distB="0" distL="0" distR="0" wp14:anchorId="55D24130" wp14:editId="0527C813">
-            <wp:extent cx="3477986" cy="4751614"/>
-            <wp:effectExtent l="0" t="0" r="8255" b="0"/>
-            <wp:docPr id="9" name="Picture 9"/>
+          <wp:inline distT="0" distB="0" distL="0" distR="0" wp14:anchorId="2B8E4F8B" wp14:editId="0D8E5187">
+            <wp:extent cx="5943600" cy="3057525"/>
+            <wp:effectExtent l="0" t="0" r="0" b="9525"/>
+            <wp:docPr id="10" name="Picture 10"/>
             <wp:cNvGraphicFramePr>
               <a:graphicFrameLocks xmlns:a="http://schemas.openxmlformats.org/drawingml/2006/main" noChangeAspect="1"/>
             </wp:cNvGraphicFramePr>
@@ -684,7 +742,7 @@
                   <pic:spPr>
                     <a:xfrm>
                       <a:off x="0" y="0"/>
-                      <a:ext cx="3477986" cy="4751614"/>
+                      <a:ext cx="5943600" cy="3057525"/>
                     </a:xfrm>
                     <a:prstGeom prst="rect">
                       <a:avLst/>
@@ -709,12 +767,13 @@
       <w:r>
         <w:rPr>
           <w:noProof/>
+          <w:lang w:val="en-GB" w:eastAsia="en-GB"/>
         </w:rPr>
         <w:drawing>
-          <wp:inline distT="0" distB="0" distL="0" distR="0" wp14:anchorId="592257B3" wp14:editId="441FA605">
-            <wp:extent cx="5943600" cy="3057525"/>
-            <wp:effectExtent l="0" t="0" r="0" b="9525"/>
-            <wp:docPr id="10" name="Picture 10"/>
+          <wp:inline distT="0" distB="0" distL="0" distR="0" wp14:anchorId="27DA6D34" wp14:editId="019C3079">
+            <wp:extent cx="5943600" cy="2920365"/>
+            <wp:effectExtent l="0" t="0" r="0" b="0"/>
+            <wp:docPr id="11" name="Picture 11"/>
             <wp:cNvGraphicFramePr>
               <a:graphicFrameLocks xmlns:a="http://schemas.openxmlformats.org/drawingml/2006/main" noChangeAspect="1"/>
             </wp:cNvGraphicFramePr>
@@ -734,7 +793,7 @@
                   <pic:spPr>
                     <a:xfrm>
                       <a:off x="0" y="0"/>
-                      <a:ext cx="5943600" cy="3057525"/>
+                      <a:ext cx="5943600" cy="2920365"/>
                     </a:xfrm>
                     <a:prstGeom prst="rect">
                       <a:avLst/>
@@ -756,15 +815,46 @@
       <w:pPr>
         <w:pStyle w:val="ListParagraph"/>
       </w:pPr>
+    </w:p>
+    <w:p>
+      <w:pPr>
+        <w:pStyle w:val="ListParagraph"/>
+      </w:pPr>
+    </w:p>
+    <w:p>
+      <w:pPr>
+        <w:pStyle w:val="ListParagraph"/>
+      </w:pPr>
+    </w:p>
+    <w:p>
+      <w:pPr>
+        <w:pStyle w:val="ListParagraph"/>
+        <w:numPr>
+          <w:ilvl w:val="0"/>
+          <w:numId w:val="1"/>
+        </w:numPr>
+      </w:pPr>
+      <w:r>
+        <w:t xml:space="preserve"> </w:t>
+      </w:r>
+      <w:r>
+        <w:t>Log.log contains step by step results</w:t>
+      </w:r>
+    </w:p>
+    <w:p>
+      <w:pPr>
+        <w:pStyle w:val="ListParagraph"/>
+      </w:pPr>
       <w:r>
         <w:rPr>
           <w:noProof/>
+          <w:lang w:val="en-GB" w:eastAsia="en-GB"/>
         </w:rPr>
         <w:drawing>
-          <wp:inline distT="0" distB="0" distL="0" distR="0" wp14:anchorId="69DBDF06" wp14:editId="4CCB7D3D">
-            <wp:extent cx="5943600" cy="2920365"/>
-            <wp:effectExtent l="0" t="0" r="0" b="0"/>
-            <wp:docPr id="11" name="Picture 11"/>
+          <wp:inline distT="0" distB="0" distL="0" distR="0" wp14:anchorId="5FFC377F" wp14:editId="69E9DD0D">
+            <wp:extent cx="5943600" cy="2701290"/>
+            <wp:effectExtent l="0" t="0" r="0" b="3810"/>
+            <wp:docPr id="12" name="Picture 12"/>
             <wp:cNvGraphicFramePr>
               <a:graphicFrameLocks xmlns:a="http://schemas.openxmlformats.org/drawingml/2006/main" noChangeAspect="1"/>
             </wp:cNvGraphicFramePr>
@@ -784,7 +874,7 @@
                   <pic:spPr>
                     <a:xfrm>
                       <a:off x="0" y="0"/>
-                      <a:ext cx="5943600" cy="2920365"/>
+                      <a:ext cx="5943600" cy="2701290"/>
                     </a:xfrm>
                     <a:prstGeom prst="rect">
                       <a:avLst/>
@@ -800,36 +890,13 @@
     <w:p>
       <w:pPr>
         <w:pStyle w:val="ListParagraph"/>
-      </w:pPr>
-    </w:p>
-    <w:p>
-      <w:pPr>
-        <w:pStyle w:val="ListParagraph"/>
-      </w:pPr>
-    </w:p>
-    <w:p>
-      <w:pPr>
-        <w:pStyle w:val="ListParagraph"/>
-      </w:pPr>
-    </w:p>
-    <w:p>
-      <w:pPr>
-        <w:pStyle w:val="ListParagraph"/>
-      </w:pPr>
-    </w:p>
-    <w:p>
-      <w:pPr>
-        <w:pStyle w:val="ListParagraph"/>
         <w:numPr>
           <w:ilvl w:val="0"/>
           <w:numId w:val="1"/>
         </w:numPr>
       </w:pPr>
       <w:r>
-        <w:t xml:space="preserve"> </w:t>
-      </w:r>
-      <w:r>
-        <w:t>Log.log contains step by step results</w:t>
+        <w:t>For failures screenshots will be taken at failed step and place in Screenshots folder</w:t>
       </w:r>
     </w:p>
     <w:p>
@@ -839,12 +906,14 @@
       <w:r>
         <w:rPr>
           <w:noProof/>
-        </w:rPr>
+          <w:lang w:val="en-GB" w:eastAsia="en-GB"/>
+        </w:rPr>
+        <w:lastRenderedPageBreak/>
         <w:drawing>
-          <wp:inline distT="0" distB="0" distL="0" distR="0" wp14:anchorId="13D2F4FD" wp14:editId="3659F96F">
-            <wp:extent cx="5943600" cy="2701290"/>
-            <wp:effectExtent l="0" t="0" r="0" b="3810"/>
-            <wp:docPr id="12" name="Picture 12"/>
+          <wp:inline distT="0" distB="0" distL="0" distR="0" wp14:anchorId="4BD21FD4" wp14:editId="571BD544">
+            <wp:extent cx="5943600" cy="2710180"/>
+            <wp:effectExtent l="0" t="0" r="0" b="0"/>
+            <wp:docPr id="13" name="Picture 13"/>
             <wp:cNvGraphicFramePr>
               <a:graphicFrameLocks xmlns:a="http://schemas.openxmlformats.org/drawingml/2006/main" noChangeAspect="1"/>
             </wp:cNvGraphicFramePr>
@@ -864,7 +933,7 @@
                   <pic:spPr>
                     <a:xfrm>
                       <a:off x="0" y="0"/>
-                      <a:ext cx="5943600" cy="2701290"/>
+                      <a:ext cx="5943600" cy="2710180"/>
                     </a:xfrm>
                     <a:prstGeom prst="rect">
                       <a:avLst/>
@@ -880,13 +949,60 @@
     <w:p>
       <w:pPr>
         <w:pStyle w:val="ListParagraph"/>
+      </w:pPr>
+    </w:p>
+    <w:p>
+      <w:pPr>
+        <w:pStyle w:val="ListParagraph"/>
         <w:numPr>
           <w:ilvl w:val="0"/>
           <w:numId w:val="1"/>
         </w:numPr>
       </w:pPr>
       <w:r>
-        <w:t>For failures screenshots will be taken at failed step and place in Screenshots folder</w:t>
+        <w:t xml:space="preserve">All </w:t>
+      </w:r>
+      <w:proofErr w:type="spellStart"/>
+      <w:r>
+        <w:t>testcases</w:t>
+      </w:r>
+      <w:proofErr w:type="spellEnd"/>
+      <w:r>
+        <w:t xml:space="preserve"> mentioned in task mail are named and arranged sequentially</w:t>
+      </w:r>
+    </w:p>
+    <w:p>
+      <w:pPr>
+        <w:pStyle w:val="ListParagraph"/>
+        <w:numPr>
+          <w:ilvl w:val="0"/>
+          <w:numId w:val="1"/>
+        </w:numPr>
+      </w:pPr>
+      <w:r>
+        <w:t>Test</w:t>
+      </w:r>
+      <w:r>
+        <w:t xml:space="preserve"> </w:t>
+      </w:r>
+      <w:proofErr w:type="spellStart"/>
+      <w:r>
+        <w:rPr>
+          <w:rFonts w:ascii="Consolas" w:hAnsi="Consolas"/>
+          <w:color w:val="0066CC"/>
+          <w:sz w:val="20"/>
+          <w:szCs w:val="20"/>
+          <w:u w:val="single"/>
+          <w:shd w:val="clear" w:color="auto" w:fill="D4D4D4"/>
+        </w:rPr>
+        <w:t>purposelyFailLoginFlow</w:t>
+      </w:r>
+      <w:proofErr w:type="spellEnd"/>
+      <w:r>
+        <w:t xml:space="preserve"> is m</w:t>
+      </w:r>
+      <w:r>
+        <w:t>ade to fail purposely to show screenshot capture in extent reports</w:t>
       </w:r>
     </w:p>
     <w:p>
@@ -896,13 +1012,13 @@
       <w:r>
         <w:rPr>
           <w:noProof/>
-        </w:rPr>
-        <w:lastRenderedPageBreak/>
+          <w:lang w:val="en-GB" w:eastAsia="en-GB"/>
+        </w:rPr>
         <w:drawing>
-          <wp:inline distT="0" distB="0" distL="0" distR="0" wp14:anchorId="627AFA5D" wp14:editId="13937B3F">
-            <wp:extent cx="5943600" cy="2710180"/>
-            <wp:effectExtent l="0" t="0" r="0" b="0"/>
-            <wp:docPr id="13" name="Picture 13"/>
+          <wp:inline distT="0" distB="0" distL="0" distR="0" wp14:anchorId="61D175F5" wp14:editId="3BA71331">
+            <wp:extent cx="5943600" cy="2701925"/>
+            <wp:effectExtent l="0" t="0" r="0" b="3175"/>
+            <wp:docPr id="17" name="Picture 17"/>
             <wp:cNvGraphicFramePr>
               <a:graphicFrameLocks xmlns:a="http://schemas.openxmlformats.org/drawingml/2006/main" noChangeAspect="1"/>
             </wp:cNvGraphicFramePr>
@@ -922,7 +1038,7 @@
                   <pic:spPr>
                     <a:xfrm>
                       <a:off x="0" y="0"/>
-                      <a:ext cx="5943600" cy="2710180"/>
+                      <a:ext cx="5943600" cy="2701925"/>
                     </a:xfrm>
                     <a:prstGeom prst="rect">
                       <a:avLst/>
@@ -939,71 +1055,17 @@
       <w:pPr>
         <w:pStyle w:val="ListParagraph"/>
       </w:pPr>
-    </w:p>
-    <w:p>
-      <w:pPr>
-        <w:pStyle w:val="ListParagraph"/>
-        <w:numPr>
-          <w:ilvl w:val="0"/>
-          <w:numId w:val="1"/>
-        </w:numPr>
-      </w:pPr>
-      <w:r>
-        <w:t xml:space="preserve">All </w:t>
-      </w:r>
-      <w:proofErr w:type="spellStart"/>
-      <w:r>
-        <w:t>testcases</w:t>
-      </w:r>
-      <w:proofErr w:type="spellEnd"/>
-      <w:r>
-        <w:t xml:space="preserve"> mentioned in task mail are named and arranged sequentially</w:t>
-      </w:r>
-    </w:p>
-    <w:p>
-      <w:pPr>
-        <w:pStyle w:val="ListParagraph"/>
-        <w:numPr>
-          <w:ilvl w:val="0"/>
-          <w:numId w:val="1"/>
-        </w:numPr>
-      </w:pPr>
-      <w:r>
-        <w:t xml:space="preserve">Testis </w:t>
-      </w:r>
-      <w:proofErr w:type="spellStart"/>
-      <w:r>
-        <w:rPr>
-          <w:rFonts w:ascii="Consolas" w:hAnsi="Consolas"/>
-          <w:color w:val="0066CC"/>
-          <w:sz w:val="20"/>
-          <w:szCs w:val="20"/>
-          <w:u w:val="single"/>
-          <w:shd w:val="clear" w:color="auto" w:fill="D4D4D4"/>
-        </w:rPr>
-        <w:t>purposelyFailLoginFlow</w:t>
-      </w:r>
-      <w:r>
-        <w:t>made</w:t>
-      </w:r>
-      <w:proofErr w:type="spellEnd"/>
-      <w:r>
-        <w:t xml:space="preserve"> to fail purposely to show screenshot capture in extent reports</w:t>
-      </w:r>
-    </w:p>
-    <w:p>
-      <w:pPr>
-        <w:pStyle w:val="ListParagraph"/>
-      </w:pPr>
       <w:r>
         <w:rPr>
           <w:noProof/>
-        </w:rPr>
+          <w:lang w:val="en-GB" w:eastAsia="en-GB"/>
+        </w:rPr>
+        <w:lastRenderedPageBreak/>
         <w:drawing>
-          <wp:inline distT="0" distB="0" distL="0" distR="0" wp14:anchorId="7DBD3938" wp14:editId="641665B0">
-            <wp:extent cx="5943600" cy="2701925"/>
-            <wp:effectExtent l="0" t="0" r="0" b="3175"/>
-            <wp:docPr id="17" name="Picture 17"/>
+          <wp:inline distT="0" distB="0" distL="0" distR="0" wp14:anchorId="13981AD1" wp14:editId="4D497980">
+            <wp:extent cx="5943600" cy="2820035"/>
+            <wp:effectExtent l="0" t="0" r="0" b="0"/>
+            <wp:docPr id="18" name="Picture 18"/>
             <wp:cNvGraphicFramePr>
               <a:graphicFrameLocks xmlns:a="http://schemas.openxmlformats.org/drawingml/2006/main" noChangeAspect="1"/>
             </wp:cNvGraphicFramePr>
@@ -1023,7 +1085,7 @@
                   <pic:spPr>
                     <a:xfrm>
                       <a:off x="0" y="0"/>
-                      <a:ext cx="5943600" cy="2701925"/>
+                      <a:ext cx="5943600" cy="2820035"/>
                     </a:xfrm>
                     <a:prstGeom prst="rect">
                       <a:avLst/>
@@ -1039,17 +1101,72 @@
     <w:p>
       <w:pPr>
         <w:pStyle w:val="ListParagraph"/>
+        <w:numPr>
+          <w:ilvl w:val="0"/>
+          <w:numId w:val="1"/>
+        </w:numPr>
+      </w:pPr>
+      <w:r>
+        <w:t xml:space="preserve">Each </w:t>
+      </w:r>
+      <w:proofErr w:type="spellStart"/>
+      <w:r>
+        <w:t>testcase</w:t>
+      </w:r>
+      <w:proofErr w:type="spellEnd"/>
+      <w:r>
+        <w:t xml:space="preserve"> is independent </w:t>
+      </w:r>
+      <w:r>
+        <w:t xml:space="preserve">and </w:t>
+      </w:r>
+      <w:r>
+        <w:t>can be run separately.</w:t>
+      </w:r>
+    </w:p>
+    <w:p>
+      <w:pPr>
+        <w:pStyle w:val="ListParagraph"/>
+        <w:numPr>
+          <w:ilvl w:val="0"/>
+          <w:numId w:val="1"/>
+        </w:numPr>
+      </w:pPr>
+      <w:r>
+        <w:t xml:space="preserve">To disable any </w:t>
+      </w:r>
+      <w:proofErr w:type="spellStart"/>
+      <w:r>
+        <w:t>testcase</w:t>
+      </w:r>
+      <w:proofErr w:type="spellEnd"/>
+      <w:r>
+        <w:t xml:space="preserve">, it can be marked </w:t>
+      </w:r>
+      <w:r>
+        <w:rPr>
+          <w:b/>
+        </w:rPr>
+        <w:t>enabled = false</w:t>
+      </w:r>
+      <w:r>
+        <w:t xml:space="preserve"> </w:t>
+      </w:r>
+    </w:p>
+    <w:p>
+      <w:pPr>
+        <w:pStyle w:val="ListParagraph"/>
       </w:pPr>
       <w:r>
         <w:rPr>
           <w:noProof/>
-        </w:rPr>
-        <w:lastRenderedPageBreak/>
+          <w:lang w:val="en-GB" w:eastAsia="en-GB"/>
+        </w:rPr>
         <w:drawing>
-          <wp:inline distT="0" distB="0" distL="0" distR="0" wp14:anchorId="0A91317B" wp14:editId="2097E9B3">
-            <wp:extent cx="5943600" cy="2820035"/>
+          <wp:inline distT="0" distB="0" distL="0" distR="0" wp14:anchorId="16C6F879" wp14:editId="6A36ECAE">
+            <wp:extent cx="5943600" cy="2496185"/>
             <wp:effectExtent l="0" t="0" r="0" b="0"/>
-            <wp:docPr id="18" name="Picture 18"/>
+            <wp:docPr id="14" name="Picture 14"/>
             <wp:cNvGraphicFramePr>
               <a:graphicFrameLocks xmlns:a="http://schemas.openxmlformats.org/drawingml/2006/main" noChangeAspect="1"/>
             </wp:cNvGraphicFramePr>
@@ -1069,7 +1186,7 @@
                   <pic:spPr>
                     <a:xfrm>
                       <a:off x="0" y="0"/>
-                      <a:ext cx="5943600" cy="2820035"/>
+                      <a:ext cx="5943600" cy="2496185"/>
                     </a:xfrm>
                     <a:prstGeom prst="rect">
                       <a:avLst/>
@@ -1081,8 +1198,9 @@
           </wp:inline>
         </w:drawing>
       </w:r>
-      <w:bookmarkStart w:id="0" w:name="_GoBack"/>
-      <w:bookmarkEnd w:id="0"/>
+      <w:r>
+        <w:t xml:space="preserve"> </w:t>
+      </w:r>
     </w:p>
     <w:p>
       <w:pPr>
@@ -1093,44 +1211,15 @@
         </w:numPr>
       </w:pPr>
       <w:r>
-        <w:t xml:space="preserve">Each </w:t>
+        <w:t xml:space="preserve">To run </w:t>
       </w:r>
       <w:proofErr w:type="spellStart"/>
       <w:r>
-        <w:t>testcase</w:t>
+        <w:t>testcases</w:t>
       </w:r>
       <w:proofErr w:type="spellEnd"/>
       <w:r>
-        <w:t xml:space="preserve"> is independent can be run separately.</w:t>
-      </w:r>
-    </w:p>
-    <w:p>
-      <w:pPr>
-        <w:pStyle w:val="ListParagraph"/>
-        <w:numPr>
-          <w:ilvl w:val="0"/>
-          <w:numId w:val="1"/>
-        </w:numPr>
-      </w:pPr>
-      <w:r>
-        <w:t xml:space="preserve">To disable any </w:t>
-      </w:r>
-      <w:proofErr w:type="spellStart"/>
-      <w:r>
-        <w:t>testcase</w:t>
-      </w:r>
-      <w:proofErr w:type="spellEnd"/>
-      <w:r>
-        <w:t xml:space="preserve">, it can be marked </w:t>
-      </w:r>
-      <w:r>
-        <w:rPr>
-          <w:b/>
-        </w:rPr>
-        <w:t>enabled = false</w:t>
-      </w:r>
-      <w:r>
-        <w:t xml:space="preserve"> </w:t>
+        <w:t xml:space="preserve"> based on groups testing-groups.xml can be used </w:t>
       </w:r>
     </w:p>
     <w:p>
@@ -1140,12 +1229,14 @@
       <w:r>
         <w:rPr>
           <w:noProof/>
-        </w:rPr>
+          <w:lang w:val="en-GB" w:eastAsia="en-GB"/>
+        </w:rPr>
+        <w:lastRenderedPageBreak/>
         <w:drawing>
-          <wp:inline distT="0" distB="0" distL="0" distR="0" wp14:anchorId="065F2E0B" wp14:editId="266ABB95">
-            <wp:extent cx="5943600" cy="2496185"/>
-            <wp:effectExtent l="0" t="0" r="0" b="0"/>
-            <wp:docPr id="14" name="Picture 14"/>
+          <wp:inline distT="0" distB="0" distL="0" distR="0" wp14:anchorId="5822CE4A" wp14:editId="4A50C91F">
+            <wp:extent cx="5943600" cy="2715895"/>
+            <wp:effectExtent l="0" t="0" r="0" b="8255"/>
+            <wp:docPr id="15" name="Picture 15"/>
             <wp:cNvGraphicFramePr>
               <a:graphicFrameLocks xmlns:a="http://schemas.openxmlformats.org/drawingml/2006/main" noChangeAspect="1"/>
             </wp:cNvGraphicFramePr>
@@ -1165,7 +1256,7 @@
                   <pic:spPr>
                     <a:xfrm>
                       <a:off x="0" y="0"/>
-                      <a:ext cx="5943600" cy="2496185"/>
+                      <a:ext cx="5943600" cy="2715895"/>
                     </a:xfrm>
                     <a:prstGeom prst="rect">
                       <a:avLst/>
@@ -1189,16 +1280,13 @@
           <w:numId w:val="1"/>
         </w:numPr>
       </w:pPr>
-      <w:r>
-        <w:t xml:space="preserve">To run </w:t>
-      </w:r>
       <w:proofErr w:type="spellStart"/>
       <w:r>
-        <w:t>testcases</w:t>
+        <w:t>Dataprovider</w:t>
       </w:r>
       <w:proofErr w:type="spellEnd"/>
       <w:r>
-        <w:t xml:space="preserve"> based on groups testing-groups.xml can be used </w:t>
+        <w:t xml:space="preserve"> class can be used for data driven testing </w:t>
       </w:r>
     </w:p>
     <w:p>
@@ -1208,13 +1296,13 @@
       <w:r>
         <w:rPr>
           <w:noProof/>
-        </w:rPr>
-        <w:lastRenderedPageBreak/>
+          <w:lang w:val="en-GB" w:eastAsia="en-GB"/>
+        </w:rPr>
         <w:drawing>
-          <wp:inline distT="0" distB="0" distL="0" distR="0" wp14:anchorId="0CC0C1E3" wp14:editId="33DE85D9">
-            <wp:extent cx="5943600" cy="2715895"/>
-            <wp:effectExtent l="0" t="0" r="0" b="8255"/>
-            <wp:docPr id="15" name="Picture 15"/>
+          <wp:inline distT="0" distB="0" distL="0" distR="0" wp14:anchorId="184074BE" wp14:editId="7BCB65A0">
+            <wp:extent cx="5943600" cy="2689225"/>
+            <wp:effectExtent l="0" t="0" r="0" b="0"/>
+            <wp:docPr id="16" name="Picture 16"/>
             <wp:cNvGraphicFramePr>
               <a:graphicFrameLocks xmlns:a="http://schemas.openxmlformats.org/drawingml/2006/main" noChangeAspect="1"/>
             </wp:cNvGraphicFramePr>
@@ -1234,71 +1322,6 @@
                   <pic:spPr>
                     <a:xfrm>
                       <a:off x="0" y="0"/>
-                      <a:ext cx="5943600" cy="2715895"/>
-                    </a:xfrm>
-                    <a:prstGeom prst="rect">
-                      <a:avLst/>
-                    </a:prstGeom>
-                  </pic:spPr>
-                </pic:pic>
-              </a:graphicData>
-            </a:graphic>
-          </wp:inline>
-        </w:drawing>
-      </w:r>
-      <w:r>
-        <w:t xml:space="preserve"> </w:t>
-      </w:r>
-    </w:p>
-    <w:p>
-      <w:pPr>
-        <w:pStyle w:val="ListParagraph"/>
-        <w:numPr>
-          <w:ilvl w:val="0"/>
-          <w:numId w:val="1"/>
-        </w:numPr>
-      </w:pPr>
-      <w:proofErr w:type="spellStart"/>
-      <w:r>
-        <w:t>Dataprovider</w:t>
-      </w:r>
-      <w:proofErr w:type="spellEnd"/>
-      <w:r>
-        <w:t xml:space="preserve"> class can be used for data driven testing </w:t>
-      </w:r>
-    </w:p>
-    <w:p>
-      <w:pPr>
-        <w:pStyle w:val="ListParagraph"/>
-      </w:pPr>
-      <w:r>
-        <w:rPr>
-          <w:noProof/>
-        </w:rPr>
-        <w:drawing>
-          <wp:inline distT="0" distB="0" distL="0" distR="0" wp14:anchorId="5FBEB414" wp14:editId="0E9C5B7E">
-            <wp:extent cx="5943600" cy="2689225"/>
-            <wp:effectExtent l="0" t="0" r="0" b="0"/>
-            <wp:docPr id="16" name="Picture 16"/>
-            <wp:cNvGraphicFramePr>
-              <a:graphicFrameLocks xmlns:a="http://schemas.openxmlformats.org/drawingml/2006/main" noChangeAspect="1"/>
-            </wp:cNvGraphicFramePr>
-            <a:graphic xmlns:a="http://schemas.openxmlformats.org/drawingml/2006/main">
-              <a:graphicData uri="http://schemas.openxmlformats.org/drawingml/2006/picture">
-                <pic:pic xmlns:pic="http://schemas.openxmlformats.org/drawingml/2006/picture">
-                  <pic:nvPicPr>
-                    <pic:cNvPr id="0" name=""/>
-                    <pic:cNvPicPr/>
-                  </pic:nvPicPr>
-                  <pic:blipFill>
-                    <a:blip r:embed="rId24"/>
-                    <a:stretch>
-                      <a:fillRect/>
-                    </a:stretch>
-                  </pic:blipFill>
-                  <pic:spPr>
-                    <a:xfrm>
-                      <a:off x="0" y="0"/>
                       <a:ext cx="5943600" cy="2689225"/>
                     </a:xfrm>
                     <a:prstGeom prst="rect">
@@ -1316,13 +1339,8 @@
       </w:r>
     </w:p>
     <w:p>
-      <w:pPr>
-        <w:pStyle w:val="ListParagraph"/>
-        <w:numPr>
-          <w:ilvl w:val="0"/>
-          <w:numId w:val="1"/>
-        </w:numPr>
-      </w:pPr>
+      <w:bookmarkStart w:id="0" w:name="_GoBack"/>
+      <w:bookmarkEnd w:id="0"/>
     </w:p>
     <w:sectPr>
       <w:pgSz w:w="12240" w:h="15840"/>
@@ -1335,7 +1353,7 @@
 </file>
 
 <file path=word/numbering.xml><?xml version="1.0" encoding="utf-8"?>
-<w:numbering xmlns:wpc="http://schemas.microsoft.com/office/word/2010/wordprocessingCanvas" xmlns:mc="http://schemas.openxmlformats.org/markup-compatibility/2006" xmlns:o="urn:schemas-microsoft-com:office:office" xmlns:r="http://schemas.openxmlformats.org/officeDocument/2006/relationships" xmlns:m="http://schemas.openxmlformats.org/officeDocument/2006/math" xmlns:v="urn:schemas-microsoft-com:vml" xmlns:wp14="http://schemas.microsoft.com/office/word/2010/wordprocessingDrawing" xmlns:wp="http://schemas.openxmlformats.org/drawingml/2006/wordprocessingDrawing" xmlns:w10="urn:schemas-microsoft-com:office:word" xmlns:w="http://schemas.openxmlformats.org/wordprocessingml/2006/main" xmlns:w14="http://schemas.microsoft.com/office/word/2010/wordml" xmlns:wpg="http://schemas.microsoft.com/office/word/2010/wordprocessingGroup" xmlns:wpi="http://schemas.microsoft.com/office/word/2010/wordprocessingInk" xmlns:wne="http://schemas.microsoft.com/office/word/2006/wordml" xmlns:wps="http://schemas.microsoft.com/office/word/2010/wordprocessingShape" mc:Ignorable="w14 wp14">
+<w:numbering xmlns:wpc="http://schemas.microsoft.com/office/word/2010/wordprocessingCanvas" xmlns:mo="http://schemas.microsoft.com/office/mac/office/2008/main" xmlns:mc="http://schemas.openxmlformats.org/markup-compatibility/2006" xmlns:mv="urn:schemas-microsoft-com:mac:vml" xmlns:o="urn:schemas-microsoft-com:office:office" xmlns:r="http://schemas.openxmlformats.org/officeDocument/2006/relationships" xmlns:m="http://schemas.openxmlformats.org/officeDocument/2006/math" xmlns:v="urn:schemas-microsoft-com:vml" xmlns:wp14="http://schemas.microsoft.com/office/word/2010/wordprocessingDrawing" xmlns:wp="http://schemas.openxmlformats.org/drawingml/2006/wordprocessingDrawing" xmlns:w10="urn:schemas-microsoft-com:office:word" xmlns:w="http://schemas.openxmlformats.org/wordprocessingml/2006/main" xmlns:w14="http://schemas.microsoft.com/office/word/2010/wordml" xmlns:w15="http://schemas.microsoft.com/office/word/2012/wordml" xmlns:wpg="http://schemas.microsoft.com/office/word/2010/wordprocessingGroup" xmlns:wpi="http://schemas.microsoft.com/office/word/2010/wordprocessingInk" xmlns:wne="http://schemas.microsoft.com/office/word/2006/wordml" xmlns:wps="http://schemas.microsoft.com/office/word/2010/wordprocessingShape" mc:Ignorable="w14 w15 wp14">
   <w:abstractNum w:abstractNumId="0">
     <w:nsid w:val="7BCB7797"/>
     <w:multiLevelType w:val="hybridMultilevel"/>
@@ -1432,7 +1450,7 @@
 </file>
 
 <file path=word/styles.xml><?xml version="1.0" encoding="utf-8"?>
-<w:styles xmlns:mc="http://schemas.openxmlformats.org/markup-compatibility/2006" xmlns:r="http://schemas.openxmlformats.org/officeDocument/2006/relationships" xmlns:w="http://schemas.openxmlformats.org/wordprocessingml/2006/main" xmlns:w14="http://schemas.microsoft.com/office/word/2010/wordml" mc:Ignorable="w14">
+<w:styles xmlns:mc="http://schemas.openxmlformats.org/markup-compatibility/2006" xmlns:r="http://schemas.openxmlformats.org/officeDocument/2006/relationships" xmlns:w="http://schemas.openxmlformats.org/wordprocessingml/2006/main" xmlns:w14="http://schemas.microsoft.com/office/word/2010/wordml" xmlns:w15="http://schemas.microsoft.com/office/word/2012/wordml" mc:Ignorable="w14 w15">
   <w:docDefaults>
     <w:rPrDefault>
       <w:rPr>
@@ -1448,386 +1466,387 @@
       </w:pPr>
     </w:pPrDefault>
   </w:docDefaults>
-  <w:latentStyles w:defLockedState="0" w:defUIPriority="99" w:defSemiHidden="1" w:defUnhideWhenUsed="1" w:defQFormat="0" w:count="267">
-    <w:lsdException w:name="Normal" w:semiHidden="0" w:uiPriority="0" w:unhideWhenUsed="0" w:qFormat="1"/>
-    <w:lsdException w:name="heading 1" w:semiHidden="0" w:uiPriority="9" w:unhideWhenUsed="0" w:qFormat="1"/>
-    <w:lsdException w:name="heading 2" w:uiPriority="9" w:qFormat="1"/>
-    <w:lsdException w:name="heading 3" w:uiPriority="9" w:qFormat="1"/>
-    <w:lsdException w:name="heading 4" w:uiPriority="9" w:qFormat="1"/>
-    <w:lsdException w:name="heading 5" w:uiPriority="9" w:qFormat="1"/>
-    <w:lsdException w:name="heading 6" w:uiPriority="9" w:qFormat="1"/>
-    <w:lsdException w:name="heading 7" w:uiPriority="9" w:qFormat="1"/>
-    <w:lsdException w:name="heading 8" w:uiPriority="9" w:qFormat="1"/>
-    <w:lsdException w:name="heading 9" w:uiPriority="9" w:qFormat="1"/>
-    <w:lsdException w:name="toc 1" w:uiPriority="39"/>
-    <w:lsdException w:name="toc 2" w:uiPriority="39"/>
-    <w:lsdException w:name="toc 3" w:uiPriority="39"/>
-    <w:lsdException w:name="toc 4" w:uiPriority="39"/>
-    <w:lsdException w:name="toc 5" w:uiPriority="39"/>
-    <w:lsdException w:name="toc 6" w:uiPriority="39"/>
-    <w:lsdException w:name="toc 7" w:uiPriority="39"/>
-    <w:lsdException w:name="toc 8" w:uiPriority="39"/>
-    <w:lsdException w:name="toc 9" w:uiPriority="39"/>
-    <w:lsdException w:name="caption" w:uiPriority="35" w:qFormat="1"/>
-    <w:lsdException w:name="Title" w:semiHidden="0" w:uiPriority="10" w:unhideWhenUsed="0" w:qFormat="1"/>
-    <w:lsdException w:name="Default Paragraph Font" w:uiPriority="1"/>
-    <w:lsdException w:name="Subtitle" w:semiHidden="0" w:uiPriority="11" w:unhideWhenUsed="0" w:qFormat="1"/>
-    <w:lsdException w:name="Strong" w:semiHidden="0" w:uiPriority="22" w:unhideWhenUsed="0" w:qFormat="1"/>
-    <w:lsdException w:name="Emphasis" w:semiHidden="0" w:uiPriority="20" w:unhideWhenUsed="0" w:qFormat="1"/>
-    <w:lsdException w:name="Table Grid" w:semiHidden="0" w:uiPriority="59" w:unhideWhenUsed="0"/>
-    <w:lsdException w:name="Placeholder Text" w:unhideWhenUsed="0"/>
-    <w:lsdException w:name="No Spacing" w:semiHidden="0" w:uiPriority="1" w:unhideWhenUsed="0" w:qFormat="1"/>
-    <w:lsdException w:name="Light Shading" w:semiHidden="0" w:uiPriority="60" w:unhideWhenUsed="0"/>
-    <w:lsdException w:name="Light List" w:semiHidden="0" w:uiPriority="61" w:unhideWhenUsed="0"/>
-    <w:lsdException w:name="Light Grid" w:semiHidden="0" w:uiPriority="62" w:unhideWhenUsed="0"/>
-    <w:lsdException w:name="Medium Shading 1" w:semiHidden="0" w:uiPriority="63" w:unhideWhenUsed="0"/>
-    <w:lsdException w:name="Medium Shading 2" w:semiHidden="0" w:uiPriority="64" w:unhideWhenUsed="0"/>
-    <w:lsdException w:name="Medium List 1" w:semiHidden="0" w:uiPriority="65" w:unhideWhenUsed="0"/>
-    <w:lsdException w:name="Medium List 2" w:semiHidden="0" w:uiPriority="66" w:unhideWhenUsed="0"/>
-    <w:lsdException w:name="Medium Grid 1" w:semiHidden="0" w:uiPriority="67" w:unhideWhenUsed="0"/>
-    <w:lsdException w:name="Medium Grid 2" w:semiHidden="0" w:uiPriority="68" w:unhideWhenUsed="0"/>
-    <w:lsdException w:name="Medium Grid 3" w:semiHidden="0" w:uiPriority="69" w:unhideWhenUsed="0"/>
-    <w:lsdException w:name="Dark List" w:semiHidden="0" w:uiPriority="70" w:unhideWhenUsed="0"/>
-    <w:lsdException w:name="Colorful Shading" w:semiHidden="0" w:uiPriority="71" w:unhideWhenUsed="0"/>
-    <w:lsdException w:name="Colorful List" w:semiHidden="0" w:uiPriority="72" w:unhideWhenUsed="0"/>
-    <w:lsdException w:name="Colorful Grid" w:semiHidden="0" w:uiPriority="73" w:unhideWhenUsed="0"/>
-    <w:lsdException w:name="Light Shading Accent 1" w:semiHidden="0" w:uiPriority="60" w:unhideWhenUsed="0"/>
-    <w:lsdException w:name="Light List Accent 1" w:semiHidden="0" w:uiPriority="61" w:unhideWhenUsed="0"/>
-    <w:lsdException w:name="Light Grid Accent 1" w:semiHidden="0" w:uiPriority="62" w:unhideWhenUsed="0"/>
-    <w:lsdException w:name="Medium Shading 1 Accent 1" w:semiHidden="0" w:uiPriority="63" w:unhideWhenUsed="0"/>
-    <w:lsdException w:name="Medium Shading 2 Accent 1" w:semiHidden="0" w:uiPriority="64" w:unhideWhenUsed="0"/>
-    <w:lsdException w:name="Medium List 1 Accent 1" w:semiHidden="0" w:uiPriority="65" w:unhideWhenUsed="0"/>
-    <w:lsdException w:name="Revision" w:unhideWhenUsed="0"/>
-    <w:lsdException w:name="List Paragraph" w:semiHidden="0" w:uiPriority="34" w:unhideWhenUsed="0" w:qFormat="1"/>
-    <w:lsdException w:name="Quote" w:semiHidden="0" w:uiPriority="29" w:unhideWhenUsed="0" w:qFormat="1"/>
-    <w:lsdException w:name="Intense Quote" w:semiHidden="0" w:uiPriority="30" w:unhideWhenUsed="0" w:qFormat="1"/>
-    <w:lsdException w:name="Medium List 2 Accent 1" w:semiHidden="0" w:uiPriority="66" w:unhideWhenUsed="0"/>
-    <w:lsdException w:name="Medium Grid 1 Accent 1" w:semiHidden="0" w:uiPriority="67" w:unhideWhenUsed="0"/>
-    <w:lsdException w:name="Medium Grid 2 Accent 1" w:semiHidden="0" w:uiPriority="68" w:unhideWhenUsed="0"/>
-    <w:lsdException w:name="Medium Grid 3 Accent 1" w:semiHidden="0" w:uiPriority="69" w:unhideWhenUsed="0"/>
-    <w:lsdException w:name="Dark List Accent 1" w:semiHidden="0" w:uiPriority="70" w:unhideWhenUsed="0"/>
-    <w:lsdException w:name="Colorful Shading Accent 1" w:semiHidden="0" w:uiPriority="71" w:unhideWhenUsed="0"/>
-    <w:lsdException w:name="Colorful List Accent 1" w:semiHidden="0" w:uiPriority="72" w:unhideWhenUsed="0"/>
-    <w:lsdException w:name="Colorful Grid Accent 1" w:semiHidden="0" w:uiPriority="73" w:unhideWhenUsed="0"/>
-    <w:lsdException w:name="Light Shading Accent 2" w:semiHidden="0" w:uiPriority="60" w:unhideWhenUsed="0"/>
-    <w:lsdException w:name="Light List Accent 2" w:semiHidden="0" w:uiPriority="61" w:unhideWhenUsed="0"/>
-    <w:lsdException w:name="Light Grid Accent 2" w:semiHidden="0" w:uiPriority="62" w:unhideWhenUsed="0"/>
-    <w:lsdException w:name="Medium Shading 1 Accent 2" w:semiHidden="0" w:uiPriority="63" w:unhideWhenUsed="0"/>
-    <w:lsdException w:name="Medium Shading 2 Accent 2" w:semiHidden="0" w:uiPriority="64" w:unhideWhenUsed="0"/>
-    <w:lsdException w:name="Medium List 1 Accent 2" w:semiHidden="0" w:uiPriority="65" w:unhideWhenUsed="0"/>
-    <w:lsdException w:name="Medium List 2 Accent 2" w:semiHidden="0" w:uiPriority="66" w:unhideWhenUsed="0"/>
-    <w:lsdException w:name="Medium Grid 1 Accent 2" w:semiHidden="0" w:uiPriority="67" w:unhideWhenUsed="0"/>
-    <w:lsdException w:name="Medium Grid 2 Accent 2" w:semiHidden="0" w:uiPriority="68" w:unhideWhenUsed="0"/>
-    <w:lsdException w:name="Medium Grid 3 Accent 2" w:semiHidden="0" w:uiPriority="69" w:unhideWhenUsed="0"/>
-    <w:lsdException w:name="Dark List Accent 2" w:semiHidden="0" w:uiPriority="70" w:unhideWhenUsed="0"/>
-    <w:lsdException w:name="Colorful Shading Accent 2" w:semiHidden="0" w:uiPriority="71" w:unhideWhenUsed="0"/>
-    <w:lsdException w:name="Colorful List Accent 2" w:semiHidden="0" w:uiPriority="72" w:unhideWhenUsed="0"/>
-    <w:lsdException w:name="Colorful Grid Accent 2" w:semiHidden="0" w:uiPriority="73" w:unhideWhenUsed="0"/>
-    <w:lsdException w:name="Light Shading Accent 3" w:semiHidden="0" w:uiPriority="60" w:unhideWhenUsed="0"/>
-    <w:lsdException w:name="Light List Accent 3" w:semiHidden="0" w:uiPriority="61" w:unhideWhenUsed="0"/>
-    <w:lsdException w:name="Light Grid Accent 3" w:semiHidden="0" w:uiPriority="62" w:unhideWhenUsed="0"/>
-    <w:lsdException w:name="Medium Shading 1 Accent 3" w:semiHidden="0" w:uiPriority="63" w:unhideWhenUsed="0"/>
-    <w:lsdException w:name="Medium Shading 2 Accent 3" w:semiHidden="0" w:uiPriority="64" w:unhideWhenUsed="0"/>
-    <w:lsdException w:name="Medium List 1 Accent 3" w:semiHidden="0" w:uiPriority="65" w:unhideWhenUsed="0"/>
-    <w:lsdException w:name="Medium List 2 Accent 3" w:semiHidden="0" w:uiPriority="66" w:unhideWhenUsed="0"/>
-    <w:lsdException w:name="Medium Grid 1 Accent 3" w:semiHidden="0" w:uiPriority="67" w:unhideWhenUsed="0"/>
-    <w:lsdException w:name="Medium Grid 2 Accent 3" w:semiHidden="0" w:uiPriority="68" w:unhideWhenUsed="0"/>
-    <w:lsdException w:name="Medium Grid 3 Accent 3" w:semiHidden="0" w:uiPriority="69" w:unhideWhenUsed="0"/>
-    <w:lsdException w:name="Dark List Accent 3" w:semiHidden="0" w:uiPriority="70" w:unhideWhenUsed="0"/>
-    <w:lsdException w:name="Colorful Shading Accent 3" w:semiHidden="0" w:uiPriority="71" w:unhideWhenUsed="0"/>
-    <w:lsdException w:name="Colorful List Accent 3" w:semiHidden="0" w:uiPriority="72" w:unhideWhenUsed="0"/>
-    <w:lsdException w:name="Colorful Grid Accent 3" w:semiHidden="0" w:uiPriority="73" w:unhideWhenUsed="0"/>
-    <w:lsdException w:name="Light Shading Accent 4" w:semiHidden="0" w:uiPriority="60" w:unhideWhenUsed="0"/>
-    <w:lsdException w:name="Light List Accent 4" w:semiHidden="0" w:uiPriority="61" w:unhideWhenUsed="0"/>
-    <w:lsdException w:name="Light Grid Accent 4" w:semiHidden="0" w:uiPriority="62" w:unhideWhenUsed="0"/>
-    <w:lsdException w:name="Medium Shading 1 Accent 4" w:semiHidden="0" w:uiPriority="63" w:unhideWhenUsed="0"/>
-    <w:lsdException w:name="Medium Shading 2 Accent 4" w:semiHidden="0" w:uiPriority="64" w:unhideWhenUsed="0"/>
-    <w:lsdException w:name="Medium List 1 Accent 4" w:semiHidden="0" w:uiPriority="65" w:unhideWhenUsed="0"/>
-    <w:lsdException w:name="Medium List 2 Accent 4" w:semiHidden="0" w:uiPriority="66" w:unhideWhenUsed="0"/>
-    <w:lsdException w:name="Medium Grid 1 Accent 4" w:semiHidden="0" w:uiPriority="67" w:unhideWhenUsed="0"/>
-    <w:lsdException w:name="Medium Grid 2 Accent 4" w:semiHidden="0" w:uiPriority="68" w:unhideWhenUsed="0"/>
-    <w:lsdException w:name="Medium Grid 3 Accent 4" w:semiHidden="0" w:uiPriority="69" w:unhideWhenUsed="0"/>
-    <w:lsdException w:name="Dark List Accent 4" w:semiHidden="0" w:uiPriority="70" w:unhideWhenUsed="0"/>
-    <w:lsdException w:name="Colorful Shading Accent 4" w:semiHidden="0" w:uiPriority="71" w:unhideWhenUsed="0"/>
-    <w:lsdException w:name="Colorful List Accent 4" w:semiHidden="0" w:uiPriority="72" w:unhideWhenUsed="0"/>
-    <w:lsdException w:name="Colorful Grid Accent 4" w:semiHidden="0" w:uiPriority="73" w:unhideWhenUsed="0"/>
-    <w:lsdException w:name="Light Shading Accent 5" w:semiHidden="0" w:uiPriority="60" w:unhideWhenUsed="0"/>
-    <w:lsdException w:name="Light List Accent 5" w:semiHidden="0" w:uiPriority="61" w:unhideWhenUsed="0"/>
-    <w:lsdException w:name="Light Grid Accent 5" w:semiHidden="0" w:uiPriority="62" w:unhideWhenUsed="0"/>
-    <w:lsdException w:name="Medium Shading 1 Accent 5" w:semiHidden="0" w:uiPriority="63" w:unhideWhenUsed="0"/>
-    <w:lsdException w:name="Medium Shading 2 Accent 5" w:semiHidden="0" w:uiPriority="64" w:unhideWhenUsed="0"/>
-    <w:lsdException w:name="Medium List 1 Accent 5" w:semiHidden="0" w:uiPriority="65" w:unhideWhenUsed="0"/>
-    <w:lsdException w:name="Medium List 2 Accent 5" w:semiHidden="0" w:uiPriority="66" w:unhideWhenUsed="0"/>
-    <w:lsdException w:name="Medium Grid 1 Accent 5" w:semiHidden="0" w:uiPriority="67" w:unhideWhenUsed="0"/>
-    <w:lsdException w:name="Medium Grid 2 Accent 5" w:semiHidden="0" w:uiPriority="68" w:unhideWhenUsed="0"/>
-    <w:lsdException w:name="Medium Grid 3 Accent 5" w:semiHidden="0" w:uiPriority="69" w:unhideWhenUsed="0"/>
-    <w:lsdException w:name="Dark List Accent 5" w:semiHidden="0" w:uiPriority="70" w:unhideWhenUsed="0"/>
-    <w:lsdException w:name="Colorful Shading Accent 5" w:semiHidden="0" w:uiPriority="71" w:unhideWhenUsed="0"/>
-    <w:lsdException w:name="Colorful List Accent 5" w:semiHidden="0" w:uiPriority="72" w:unhideWhenUsed="0"/>
-    <w:lsdException w:name="Colorful Grid Accent 5" w:semiHidden="0" w:uiPriority="73" w:unhideWhenUsed="0"/>
-    <w:lsdException w:name="Light Shading Accent 6" w:semiHidden="0" w:uiPriority="60" w:unhideWhenUsed="0"/>
-    <w:lsdException w:name="Light List Accent 6" w:semiHidden="0" w:uiPriority="61" w:unhideWhenUsed="0"/>
-    <w:lsdException w:name="Light Grid Accent 6" w:semiHidden="0" w:uiPriority="62" w:unhideWhenUsed="0"/>
-    <w:lsdException w:name="Medium Shading 1 Accent 6" w:semiHidden="0" w:uiPriority="63" w:unhideWhenUsed="0"/>
-    <w:lsdException w:name="Medium Shading 2 Accent 6" w:semiHidden="0" w:uiPriority="64" w:unhideWhenUsed="0"/>
-    <w:lsdException w:name="Medium List 1 Accent 6" w:semiHidden="0" w:uiPriority="65" w:unhideWhenUsed="0"/>
-    <w:lsdException w:name="Medium List 2 Accent 6" w:semiHidden="0" w:uiPriority="66" w:unhideWhenUsed="0"/>
-    <w:lsdException w:name="Medium Grid 1 Accent 6" w:semiHidden="0" w:uiPriority="67" w:unhideWhenUsed="0"/>
-    <w:lsdException w:name="Medium Grid 2 Accent 6" w:semiHidden="0" w:uiPriority="68" w:unhideWhenUsed="0"/>
-    <w:lsdException w:name="Medium Grid 3 Accent 6" w:semiHidden="0" w:uiPriority="69" w:unhideWhenUsed="0"/>
-    <w:lsdException w:name="Dark List Accent 6" w:semiHidden="0" w:uiPriority="70" w:unhideWhenUsed="0"/>
-    <w:lsdException w:name="Colorful Shading Accent 6" w:semiHidden="0" w:uiPriority="71" w:unhideWhenUsed="0"/>
-    <w:lsdException w:name="Colorful List Accent 6" w:semiHidden="0" w:uiPriority="72" w:unhideWhenUsed="0"/>
-    <w:lsdException w:name="Colorful Grid Accent 6" w:semiHidden="0" w:uiPriority="73" w:unhideWhenUsed="0"/>
-    <w:lsdException w:name="Subtle Emphasis" w:semiHidden="0" w:uiPriority="19" w:unhideWhenUsed="0" w:qFormat="1"/>
-    <w:lsdException w:name="Intense Emphasis" w:semiHidden="0" w:uiPriority="21" w:unhideWhenUsed="0" w:qFormat="1"/>
-    <w:lsdException w:name="Subtle Reference" w:semiHidden="0" w:uiPriority="31" w:unhideWhenUsed="0" w:qFormat="1"/>
-    <w:lsdException w:name="Intense Reference" w:semiHidden="0" w:uiPriority="32" w:unhideWhenUsed="0" w:qFormat="1"/>
-    <w:lsdException w:name="Book Title" w:semiHidden="0" w:uiPriority="33" w:unhideWhenUsed="0" w:qFormat="1"/>
-    <w:lsdException w:name="Bibliography" w:uiPriority="37"/>
-    <w:lsdException w:name="TOC Heading" w:uiPriority="39" w:qFormat="1"/>
-  </w:latentStyles>
-  <w:style w:type="paragraph" w:default="1" w:styleId="Normal">
-    <w:name w:val="Normal"/>
-    <w:qFormat/>
-  </w:style>
-  <w:style w:type="character" w:default="1" w:styleId="DefaultParagraphFont">
-    <w:name w:val="Default Paragraph Font"/>
-    <w:uiPriority w:val="1"/>
-    <w:semiHidden/>
-    <w:unhideWhenUsed/>
-  </w:style>
-  <w:style w:type="table" w:default="1" w:styleId="TableNormal">
-    <w:name w:val="Normal Table"/>
-    <w:uiPriority w:val="99"/>
-    <w:semiHidden/>
-    <w:unhideWhenUsed/>
-    <w:tblPr>
-      <w:tblInd w:w="0" w:type="dxa"/>
-      <w:tblCellMar>
-        <w:top w:w="0" w:type="dxa"/>
-        <w:left w:w="108" w:type="dxa"/>
-        <w:bottom w:w="0" w:type="dxa"/>
-        <w:right w:w="108" w:type="dxa"/>
-      </w:tblCellMar>
-    </w:tblPr>
-  </w:style>
-  <w:style w:type="numbering" w:default="1" w:styleId="NoList">
-    <w:name w:val="No List"/>
-    <w:uiPriority w:val="99"/>
-    <w:semiHidden/>
-    <w:unhideWhenUsed/>
-  </w:style>
-  <w:style w:type="paragraph" w:styleId="ListParagraph">
-    <w:name w:val="List Paragraph"/>
-    <w:basedOn w:val="Normal"/>
-    <w:uiPriority w:val="34"/>
-    <w:qFormat/>
-    <w:rsid w:val="006D0520"/>
-    <w:pPr>
-      <w:ind w:left="720"/>
-      <w:contextualSpacing/>
-    </w:pPr>
-  </w:style>
-  <w:style w:type="paragraph" w:styleId="BalloonText">
-    <w:name w:val="Balloon Text"/>
-    <w:basedOn w:val="Normal"/>
-    <w:link w:val="BalloonTextChar"/>
-    <w:uiPriority w:val="99"/>
-    <w:semiHidden/>
-    <w:unhideWhenUsed/>
-    <w:rsid w:val="006D0520"/>
-    <w:pPr>
-      <w:spacing w:after="0" w:line="240" w:lineRule="auto"/>
-    </w:pPr>
-    <w:rPr>
-      <w:rFonts w:ascii="Tahoma" w:hAnsi="Tahoma" w:cs="Tahoma"/>
-      <w:sz w:val="16"/>
-      <w:szCs w:val="16"/>
-    </w:rPr>
-  </w:style>
-  <w:style w:type="character" w:customStyle="1" w:styleId="BalloonTextChar">
-    <w:name w:val="Balloon Text Char"/>
-    <w:basedOn w:val="DefaultParagraphFont"/>
-    <w:link w:val="BalloonText"/>
-    <w:uiPriority w:val="99"/>
-    <w:semiHidden/>
-    <w:rsid w:val="006D0520"/>
-    <w:rPr>
-      <w:rFonts w:ascii="Tahoma" w:hAnsi="Tahoma" w:cs="Tahoma"/>
-      <w:sz w:val="16"/>
-      <w:szCs w:val="16"/>
-    </w:rPr>
-  </w:style>
-  <w:style w:type="character" w:styleId="Hyperlink">
-    <w:name w:val="Hyperlink"/>
-    <w:basedOn w:val="DefaultParagraphFont"/>
-    <w:uiPriority w:val="99"/>
-    <w:unhideWhenUsed/>
-    <w:rsid w:val="00AD4F52"/>
-    <w:rPr>
-      <w:color w:val="0000FF" w:themeColor="hyperlink"/>
-      <w:u w:val="single"/>
-    </w:rPr>
-  </w:style>
-</w:styles>
-</file>
-
-<file path=word/stylesWithEffects.xml><?xml version="1.0" encoding="utf-8"?>
-<w:styles xmlns:wpc="http://schemas.microsoft.com/office/word/2010/wordprocessingCanvas" xmlns:mc="http://schemas.openxmlformats.org/markup-compatibility/2006" xmlns:o="urn:schemas-microsoft-com:office:office" xmlns:r="http://schemas.openxmlformats.org/officeDocument/2006/relationships" xmlns:m="http://schemas.openxmlformats.org/officeDocument/2006/math" xmlns:v="urn:schemas-microsoft-com:vml" xmlns:wp14="http://schemas.microsoft.com/office/word/2010/wordprocessingDrawing" xmlns:wp="http://schemas.openxmlformats.org/drawingml/2006/wordprocessingDrawing" xmlns:w10="urn:schemas-microsoft-com:office:word" xmlns:w="http://schemas.openxmlformats.org/wordprocessingml/2006/main" xmlns:w14="http://schemas.microsoft.com/office/word/2010/wordml" xmlns:wpg="http://schemas.microsoft.com/office/word/2010/wordprocessingGroup" xmlns:wpi="http://schemas.microsoft.com/office/word/2010/wordprocessingInk" xmlns:wne="http://schemas.microsoft.com/office/word/2006/wordml" xmlns:wps="http://schemas.microsoft.com/office/word/2010/wordprocessingShape" mc:Ignorable="w14 wp14">
-  <w:docDefaults>
-    <w:rPrDefault>
-      <w:rPr>
-        <w:rFonts w:asciiTheme="minorHAnsi" w:eastAsiaTheme="minorHAnsi" w:hAnsiTheme="minorHAnsi" w:cstheme="minorBidi"/>
-        <w:sz w:val="22"/>
-        <w:szCs w:val="22"/>
-        <w:lang w:val="en-US" w:eastAsia="en-US" w:bidi="ar-SA"/>
-      </w:rPr>
-    </w:rPrDefault>
-    <w:pPrDefault>
-      <w:pPr>
-        <w:spacing w:after="200" w:line="276" w:lineRule="auto"/>
-      </w:pPr>
-    </w:pPrDefault>
-  </w:docDefaults>
-  <w:latentStyles w:defLockedState="0" w:defUIPriority="99" w:defSemiHidden="1" w:defUnhideWhenUsed="1" w:defQFormat="0" w:count="267">
-    <w:lsdException w:name="Normal" w:semiHidden="0" w:uiPriority="0" w:unhideWhenUsed="0" w:qFormat="1"/>
-    <w:lsdException w:name="heading 1" w:semiHidden="0" w:uiPriority="9" w:unhideWhenUsed="0" w:qFormat="1"/>
-    <w:lsdException w:name="heading 2" w:uiPriority="9" w:qFormat="1"/>
-    <w:lsdException w:name="heading 3" w:uiPriority="9" w:qFormat="1"/>
-    <w:lsdException w:name="heading 4" w:uiPriority="9" w:qFormat="1"/>
-    <w:lsdException w:name="heading 5" w:uiPriority="9" w:qFormat="1"/>
-    <w:lsdException w:name="heading 6" w:uiPriority="9" w:qFormat="1"/>
-    <w:lsdException w:name="heading 7" w:uiPriority="9" w:qFormat="1"/>
-    <w:lsdException w:name="heading 8" w:uiPriority="9" w:qFormat="1"/>
-    <w:lsdException w:name="heading 9" w:uiPriority="9" w:qFormat="1"/>
-    <w:lsdException w:name="toc 1" w:uiPriority="39"/>
-    <w:lsdException w:name="toc 2" w:uiPriority="39"/>
-    <w:lsdException w:name="toc 3" w:uiPriority="39"/>
-    <w:lsdException w:name="toc 4" w:uiPriority="39"/>
-    <w:lsdException w:name="toc 5" w:uiPriority="39"/>
-    <w:lsdException w:name="toc 6" w:uiPriority="39"/>
-    <w:lsdException w:name="toc 7" w:uiPriority="39"/>
-    <w:lsdException w:name="toc 8" w:uiPriority="39"/>
-    <w:lsdException w:name="toc 9" w:uiPriority="39"/>
-    <w:lsdException w:name="caption" w:uiPriority="35" w:qFormat="1"/>
-    <w:lsdException w:name="Title" w:semiHidden="0" w:uiPriority="10" w:unhideWhenUsed="0" w:qFormat="1"/>
-    <w:lsdException w:name="Default Paragraph Font" w:uiPriority="1"/>
-    <w:lsdException w:name="Subtitle" w:semiHidden="0" w:uiPriority="11" w:unhideWhenUsed="0" w:qFormat="1"/>
-    <w:lsdException w:name="Strong" w:semiHidden="0" w:uiPriority="22" w:unhideWhenUsed="0" w:qFormat="1"/>
-    <w:lsdException w:name="Emphasis" w:semiHidden="0" w:uiPriority="20" w:unhideWhenUsed="0" w:qFormat="1"/>
-    <w:lsdException w:name="Table Grid" w:semiHidden="0" w:uiPriority="59" w:unhideWhenUsed="0"/>
-    <w:lsdException w:name="Placeholder Text" w:unhideWhenUsed="0"/>
-    <w:lsdException w:name="No Spacing" w:semiHidden="0" w:uiPriority="1" w:unhideWhenUsed="0" w:qFormat="1"/>
-    <w:lsdException w:name="Light Shading" w:semiHidden="0" w:uiPriority="60" w:unhideWhenUsed="0"/>
-    <w:lsdException w:name="Light List" w:semiHidden="0" w:uiPriority="61" w:unhideWhenUsed="0"/>
-    <w:lsdException w:name="Light Grid" w:semiHidden="0" w:uiPriority="62" w:unhideWhenUsed="0"/>
-    <w:lsdException w:name="Medium Shading 1" w:semiHidden="0" w:uiPriority="63" w:unhideWhenUsed="0"/>
-    <w:lsdException w:name="Medium Shading 2" w:semiHidden="0" w:uiPriority="64" w:unhideWhenUsed="0"/>
-    <w:lsdException w:name="Medium List 1" w:semiHidden="0" w:uiPriority="65" w:unhideWhenUsed="0"/>
-    <w:lsdException w:name="Medium List 2" w:semiHidden="0" w:uiPriority="66" w:unhideWhenUsed="0"/>
-    <w:lsdException w:name="Medium Grid 1" w:semiHidden="0" w:uiPriority="67" w:unhideWhenUsed="0"/>
-    <w:lsdException w:name="Medium Grid 2" w:semiHidden="0" w:uiPriority="68" w:unhideWhenUsed="0"/>
-    <w:lsdException w:name="Medium Grid 3" w:semiHidden="0" w:uiPriority="69" w:unhideWhenUsed="0"/>
-    <w:lsdException w:name="Dark List" w:semiHidden="0" w:uiPriority="70" w:unhideWhenUsed="0"/>
-    <w:lsdException w:name="Colorful Shading" w:semiHidden="0" w:uiPriority="71" w:unhideWhenUsed="0"/>
-    <w:lsdException w:name="Colorful List" w:semiHidden="0" w:uiPriority="72" w:unhideWhenUsed="0"/>
-    <w:lsdException w:name="Colorful Grid" w:semiHidden="0" w:uiPriority="73" w:unhideWhenUsed="0"/>
-    <w:lsdException w:name="Light Shading Accent 1" w:semiHidden="0" w:uiPriority="60" w:unhideWhenUsed="0"/>
-    <w:lsdException w:name="Light List Accent 1" w:semiHidden="0" w:uiPriority="61" w:unhideWhenUsed="0"/>
-    <w:lsdException w:name="Light Grid Accent 1" w:semiHidden="0" w:uiPriority="62" w:unhideWhenUsed="0"/>
-    <w:lsdException w:name="Medium Shading 1 Accent 1" w:semiHidden="0" w:uiPriority="63" w:unhideWhenUsed="0"/>
-    <w:lsdException w:name="Medium Shading 2 Accent 1" w:semiHidden="0" w:uiPriority="64" w:unhideWhenUsed="0"/>
-    <w:lsdException w:name="Medium List 1 Accent 1" w:semiHidden="0" w:uiPriority="65" w:unhideWhenUsed="0"/>
-    <w:lsdException w:name="Revision" w:unhideWhenUsed="0"/>
-    <w:lsdException w:name="List Paragraph" w:semiHidden="0" w:uiPriority="34" w:unhideWhenUsed="0" w:qFormat="1"/>
-    <w:lsdException w:name="Quote" w:semiHidden="0" w:uiPriority="29" w:unhideWhenUsed="0" w:qFormat="1"/>
-    <w:lsdException w:name="Intense Quote" w:semiHidden="0" w:uiPriority="30" w:unhideWhenUsed="0" w:qFormat="1"/>
-    <w:lsdException w:name="Medium List 2 Accent 1" w:semiHidden="0" w:uiPriority="66" w:unhideWhenUsed="0"/>
-    <w:lsdException w:name="Medium Grid 1 Accent 1" w:semiHidden="0" w:uiPriority="67" w:unhideWhenUsed="0"/>
-    <w:lsdException w:name="Medium Grid 2 Accent 1" w:semiHidden="0" w:uiPriority="68" w:unhideWhenUsed="0"/>
-    <w:lsdException w:name="Medium Grid 3 Accent 1" w:semiHidden="0" w:uiPriority="69" w:unhideWhenUsed="0"/>
-    <w:lsdException w:name="Dark List Accent 1" w:semiHidden="0" w:uiPriority="70" w:unhideWhenUsed="0"/>
-    <w:lsdException w:name="Colorful Shading Accent 1" w:semiHidden="0" w:uiPriority="71" w:unhideWhenUsed="0"/>
-    <w:lsdException w:name="Colorful List Accent 1" w:semiHidden="0" w:uiPriority="72" w:unhideWhenUsed="0"/>
-    <w:lsdException w:name="Colorful Grid Accent 1" w:semiHidden="0" w:uiPriority="73" w:unhideWhenUsed="0"/>
-    <w:lsdException w:name="Light Shading Accent 2" w:semiHidden="0" w:uiPriority="60" w:unhideWhenUsed="0"/>
-    <w:lsdException w:name="Light List Accent 2" w:semiHidden="0" w:uiPriority="61" w:unhideWhenUsed="0"/>
-    <w:lsdException w:name="Light Grid Accent 2" w:semiHidden="0" w:uiPriority="62" w:unhideWhenUsed="0"/>
-    <w:lsdException w:name="Medium Shading 1 Accent 2" w:semiHidden="0" w:uiPriority="63" w:unhideWhenUsed="0"/>
-    <w:lsdException w:name="Medium Shading 2 Accent 2" w:semiHidden="0" w:uiPriority="64" w:unhideWhenUsed="0"/>
-    <w:lsdException w:name="Medium List 1 Accent 2" w:semiHidden="0" w:uiPriority="65" w:unhideWhenUsed="0"/>
-    <w:lsdException w:name="Medium List 2 Accent 2" w:semiHidden="0" w:uiPriority="66" w:unhideWhenUsed="0"/>
-    <w:lsdException w:name="Medium Grid 1 Accent 2" w:semiHidden="0" w:uiPriority="67" w:unhideWhenUsed="0"/>
-    <w:lsdException w:name="Medium Grid 2 Accent 2" w:semiHidden="0" w:uiPriority="68" w:unhideWhenUsed="0"/>
-    <w:lsdException w:name="Medium Grid 3 Accent 2" w:semiHidden="0" w:uiPriority="69" w:unhideWhenUsed="0"/>
-    <w:lsdException w:name="Dark List Accent 2" w:semiHidden="0" w:uiPriority="70" w:unhideWhenUsed="0"/>
-    <w:lsdException w:name="Colorful Shading Accent 2" w:semiHidden="0" w:uiPriority="71" w:unhideWhenUsed="0"/>
-    <w:lsdException w:name="Colorful List Accent 2" w:semiHidden="0" w:uiPriority="72" w:unhideWhenUsed="0"/>
-    <w:lsdException w:name="Colorful Grid Accent 2" w:semiHidden="0" w:uiPriority="73" w:unhideWhenUsed="0"/>
-    <w:lsdException w:name="Light Shading Accent 3" w:semiHidden="0" w:uiPriority="60" w:unhideWhenUsed="0"/>
-    <w:lsdException w:name="Light List Accent 3" w:semiHidden="0" w:uiPriority="61" w:unhideWhenUsed="0"/>
-    <w:lsdException w:name="Light Grid Accent 3" w:semiHidden="0" w:uiPriority="62" w:unhideWhenUsed="0"/>
-    <w:lsdException w:name="Medium Shading 1 Accent 3" w:semiHidden="0" w:uiPriority="63" w:unhideWhenUsed="0"/>
-    <w:lsdException w:name="Medium Shading 2 Accent 3" w:semiHidden="0" w:uiPriority="64" w:unhideWhenUsed="0"/>
-    <w:lsdException w:name="Medium List 1 Accent 3" w:semiHidden="0" w:uiPriority="65" w:unhideWhenUsed="0"/>
-    <w:lsdException w:name="Medium List 2 Accent 3" w:semiHidden="0" w:uiPriority="66" w:unhideWhenUsed="0"/>
-    <w:lsdException w:name="Medium Grid 1 Accent 3" w:semiHidden="0" w:uiPriority="67" w:unhideWhenUsed="0"/>
-    <w:lsdException w:name="Medium Grid 2 Accent 3" w:semiHidden="0" w:uiPriority="68" w:unhideWhenUsed="0"/>
-    <w:lsdException w:name="Medium Grid 3 Accent 3" w:semiHidden="0" w:uiPriority="69" w:unhideWhenUsed="0"/>
-    <w:lsdException w:name="Dark List Accent 3" w:semiHidden="0" w:uiPriority="70" w:unhideWhenUsed="0"/>
-    <w:lsdException w:name="Colorful Shading Accent 3" w:semiHidden="0" w:uiPriority="71" w:unhideWhenUsed="0"/>
-    <w:lsdException w:name="Colorful List Accent 3" w:semiHidden="0" w:uiPriority="72" w:unhideWhenUsed="0"/>
-    <w:lsdException w:name="Colorful Grid Accent 3" w:semiHidden="0" w:uiPriority="73" w:unhideWhenUsed="0"/>
-    <w:lsdException w:name="Light Shading Accent 4" w:semiHidden="0" w:uiPriority="60" w:unhideWhenUsed="0"/>
-    <w:lsdException w:name="Light List Accent 4" w:semiHidden="0" w:uiPriority="61" w:unhideWhenUsed="0"/>
-    <w:lsdException w:name="Light Grid Accent 4" w:semiHidden="0" w:uiPriority="62" w:unhideWhenUsed="0"/>
-    <w:lsdException w:name="Medium Shading 1 Accent 4" w:semiHidden="0" w:uiPriority="63" w:unhideWhenUsed="0"/>
-    <w:lsdException w:name="Medium Shading 2 Accent 4" w:semiHidden="0" w:uiPriority="64" w:unhideWhenUsed="0"/>
-    <w:lsdException w:name="Medium List 1 Accent 4" w:semiHidden="0" w:uiPriority="65" w:unhideWhenUsed="0"/>
-    <w:lsdException w:name="Medium List 2 Accent 4" w:semiHidden="0" w:uiPriority="66" w:unhideWhenUsed="0"/>
-    <w:lsdException w:name="Medium Grid 1 Accent 4" w:semiHidden="0" w:uiPriority="67" w:unhideWhenUsed="0"/>
-    <w:lsdException w:name="Medium Grid 2 Accent 4" w:semiHidden="0" w:uiPriority="68" w:unhideWhenUsed="0"/>
-    <w:lsdException w:name="Medium Grid 3 Accent 4" w:semiHidden="0" w:uiPriority="69" w:unhideWhenUsed="0"/>
-    <w:lsdException w:name="Dark List Accent 4" w:semiHidden="0" w:uiPriority="70" w:unhideWhenUsed="0"/>
-    <w:lsdException w:name="Colorful Shading Accent 4" w:semiHidden="0" w:uiPriority="71" w:unhideWhenUsed="0"/>
-    <w:lsdException w:name="Colorful List Accent 4" w:semiHidden="0" w:uiPriority="72" w:unhideWhenUsed="0"/>
-    <w:lsdException w:name="Colorful Grid Accent 4" w:semiHidden="0" w:uiPriority="73" w:unhideWhenUsed="0"/>
-    <w:lsdException w:name="Light Shading Accent 5" w:semiHidden="0" w:uiPriority="60" w:unhideWhenUsed="0"/>
-    <w:lsdException w:name="Light List Accent 5" w:semiHidden="0" w:uiPriority="61" w:unhideWhenUsed="0"/>
-    <w:lsdException w:name="Light Grid Accent 5" w:semiHidden="0" w:uiPriority="62" w:unhideWhenUsed="0"/>
-    <w:lsdException w:name="Medium Shading 1 Accent 5" w:semiHidden="0" w:uiPriority="63" w:unhideWhenUsed="0"/>
-    <w:lsdException w:name="Medium Shading 2 Accent 5" w:semiHidden="0" w:uiPriority="64" w:unhideWhenUsed="0"/>
-    <w:lsdException w:name="Medium List 1 Accent 5" w:semiHidden="0" w:uiPriority="65" w:unhideWhenUsed="0"/>
-    <w:lsdException w:name="Medium List 2 Accent 5" w:semiHidden="0" w:uiPriority="66" w:unhideWhenUsed="0"/>
-    <w:lsdException w:name="Medium Grid 1 Accent 5" w:semiHidden="0" w:uiPriority="67" w:unhideWhenUsed="0"/>
-    <w:lsdException w:name="Medium Grid 2 Accent 5" w:semiHidden="0" w:uiPriority="68" w:unhideWhenUsed="0"/>
-    <w:lsdException w:name="Medium Grid 3 Accent 5" w:semiHidden="0" w:uiPriority="69" w:unhideWhenUsed="0"/>
-    <w:lsdException w:name="Dark List Accent 5" w:semiHidden="0" w:uiPriority="70" w:unhideWhenUsed="0"/>
-    <w:lsdException w:name="Colorful Shading Accent 5" w:semiHidden="0" w:uiPriority="71" w:unhideWhenUsed="0"/>
-    <w:lsdException w:name="Colorful List Accent 5" w:semiHidden="0" w:uiPriority="72" w:unhideWhenUsed="0"/>
-    <w:lsdException w:name="Colorful Grid Accent 5" w:semiHidden="0" w:uiPriority="73" w:unhideWhenUsed="0"/>
-    <w:lsdException w:name="Light Shading Accent 6" w:semiHidden="0" w:uiPriority="60" w:unhideWhenUsed="0"/>
-    <w:lsdException w:name="Light List Accent 6" w:semiHidden="0" w:uiPriority="61" w:unhideWhenUsed="0"/>
-    <w:lsdException w:name="Light Grid Accent 6" w:semiHidden="0" w:uiPriority="62" w:unhideWhenUsed="0"/>
-    <w:lsdException w:name="Medium Shading 1 Accent 6" w:semiHidden="0" w:uiPriority="63" w:unhideWhenUsed="0"/>
-    <w:lsdException w:name="Medium Shading 2 Accent 6" w:semiHidden="0" w:uiPriority="64" w:unhideWhenUsed="0"/>
-    <w:lsdException w:name="Medium List 1 Accent 6" w:semiHidden="0" w:uiPriority="65" w:unhideWhenUsed="0"/>
-    <w:lsdException w:name="Medium List 2 Accent 6" w:semiHidden="0" w:uiPriority="66" w:unhideWhenUsed="0"/>
-    <w:lsdException w:name="Medium Grid 1 Accent 6" w:semiHidden="0" w:uiPriority="67" w:unhideWhenUsed="0"/>
-    <w:lsdException w:name="Medium Grid 2 Accent 6" w:semiHidden="0" w:uiPriority="68" w:unhideWhenUsed="0"/>
-    <w:lsdException w:name="Medium Grid 3 Accent 6" w:semiHidden="0" w:uiPriority="69" w:unhideWhenUsed="0"/>
-    <w:lsdException w:name="Dark List Accent 6" w:semiHidden="0" w:uiPriority="70" w:unhideWhenUsed="0"/>
-    <w:lsdException w:name="Colorful Shading Accent 6" w:semiHidden="0" w:uiPriority="71" w:unhideWhenUsed="0"/>
-    <w:lsdException w:name="Colorful List Accent 6" w:semiHidden="0" w:uiPriority="72" w:unhideWhenUsed="0"/>
-    <w:lsdException w:name="Colorful Grid Accent 6" w:semiHidden="0" w:uiPriority="73" w:unhideWhenUsed="0"/>
-    <w:lsdException w:name="Subtle Emphasis" w:semiHidden="0" w:uiPriority="19" w:unhideWhenUsed="0" w:qFormat="1"/>
-    <w:lsdException w:name="Intense Emphasis" w:semiHidden="0" w:uiPriority="21" w:unhideWhenUsed="0" w:qFormat="1"/>
-    <w:lsdException w:name="Subtle Reference" w:semiHidden="0" w:uiPriority="31" w:unhideWhenUsed="0" w:qFormat="1"/>
-    <w:lsdException w:name="Intense Reference" w:semiHidden="0" w:uiPriority="32" w:unhideWhenUsed="0" w:qFormat="1"/>
-    <w:lsdException w:name="Book Title" w:semiHidden="0" w:uiPriority="33" w:unhideWhenUsed="0" w:qFormat="1"/>
-    <w:lsdException w:name="Bibliography" w:uiPriority="37"/>
-    <w:lsdException w:name="TOC Heading" w:uiPriority="39" w:qFormat="1"/>
+  <w:latentStyles w:defLockedState="0" w:defUIPriority="99" w:defSemiHidden="0" w:defUnhideWhenUsed="0" w:defQFormat="0" w:count="380">
+    <w:lsdException w:name="Normal" w:uiPriority="0" w:qFormat="1"/>
+    <w:lsdException w:name="heading 1" w:uiPriority="9" w:qFormat="1"/>
+    <w:lsdException w:name="heading 2" w:semiHidden="1" w:uiPriority="9" w:unhideWhenUsed="1" w:qFormat="1"/>
+    <w:lsdException w:name="heading 3" w:semiHidden="1" w:uiPriority="9" w:unhideWhenUsed="1" w:qFormat="1"/>
+    <w:lsdException w:name="heading 4" w:semiHidden="1" w:uiPriority="9" w:unhideWhenUsed="1" w:qFormat="1"/>
+    <w:lsdException w:name="heading 5" w:semiHidden="1" w:uiPriority="9" w:unhideWhenUsed="1" w:qFormat="1"/>
+    <w:lsdException w:name="heading 6" w:semiHidden="1" w:uiPriority="9" w:unhideWhenUsed="1" w:qFormat="1"/>
+    <w:lsdException w:name="heading 7" w:semiHidden="1" w:uiPriority="9" w:unhideWhenUsed="1" w:qFormat="1"/>
+    <w:lsdException w:name="heading 8" w:semiHidden="1" w:uiPriority="9" w:unhideWhenUsed="1" w:qFormat="1"/>
+    <w:lsdException w:name="heading 9" w:semiHidden="1" w:uiPriority="9" w:unhideWhenUsed="1" w:qFormat="1"/>
+    <w:lsdException w:name="index 1" w:semiHidden="1" w:unhideWhenUsed="1"/>
+    <w:lsdException w:name="index 2" w:semiHidden="1" w:unhideWhenUsed="1"/>
+    <w:lsdException w:name="index 3" w:semiHidden="1" w:unhideWhenUsed="1"/>
+    <w:lsdException w:name="index 4" w:semiHidden="1" w:unhideWhenUsed="1"/>
+    <w:lsdException w:name="index 5" w:semiHidden="1" w:unhideWhenUsed="1"/>
+    <w:lsdException w:name="index 6" w:semiHidden="1" w:unhideWhenUsed="1"/>
+    <w:lsdException w:name="index 7" w:semiHidden="1" w:unhideWhenUsed="1"/>
+    <w:lsdException w:name="index 8" w:semiHidden="1" w:unhideWhenUsed="1"/>
+    <w:lsdException w:name="index 9" w:semiHidden="1" w:unhideWhenUsed="1"/>
+    <w:lsdException w:name="toc 1" w:semiHidden="1" w:uiPriority="39" w:unhideWhenUsed="1"/>
+    <w:lsdException w:name="toc 2" w:semiHidden="1" w:uiPriority="39" w:unhideWhenUsed="1"/>
+    <w:lsdException w:name="toc 3" w:semiHidden="1" w:uiPriority="39" w:unhideWhenUsed="1"/>
+    <w:lsdException w:name="toc 4" w:semiHidden="1" w:uiPriority="39" w:unhideWhenUsed="1"/>
+    <w:lsdException w:name="toc 5" w:semiHidden="1" w:uiPriority="39" w:unhideWhenUsed="1"/>
+    <w:lsdException w:name="toc 6" w:semiHidden="1" w:uiPriority="39" w:unhideWhenUsed="1"/>
+    <w:lsdException w:name="toc 7" w:semiHidden="1" w:uiPriority="39" w:unhideWhenUsed="1"/>
+    <w:lsdException w:name="toc 8" w:semiHidden="1" w:uiPriority="39" w:unhideWhenUsed="1"/>
+    <w:lsdException w:name="toc 9" w:semiHidden="1" w:uiPriority="39" w:unhideWhenUsed="1"/>
+    <w:lsdException w:name="Normal Indent" w:semiHidden="1" w:unhideWhenUsed="1"/>
+    <w:lsdException w:name="footnote text" w:semiHidden="1" w:unhideWhenUsed="1"/>
+    <w:lsdException w:name="annotation text" w:semiHidden="1" w:unhideWhenUsed="1"/>
+    <w:lsdException w:name="header" w:semiHidden="1" w:unhideWhenUsed="1"/>
+    <w:lsdException w:name="footer" w:semiHidden="1" w:unhideWhenUsed="1"/>
+    <w:lsdException w:name="index heading" w:semiHidden="1" w:unhideWhenUsed="1"/>
+    <w:lsdException w:name="caption" w:semiHidden="1" w:uiPriority="35" w:unhideWhenUsed="1" w:qFormat="1"/>
+    <w:lsdException w:name="table of figures" w:semiHidden="1" w:unhideWhenUsed="1"/>
+    <w:lsdException w:name="envelope address" w:semiHidden="1" w:unhideWhenUsed="1"/>
+    <w:lsdException w:name="envelope return" w:semiHidden="1" w:unhideWhenUsed="1"/>
+    <w:lsdException w:name="footnote reference" w:semiHidden="1" w:unhideWhenUsed="1"/>
+    <w:lsdException w:name="annotation reference" w:semiHidden="1" w:unhideWhenUsed="1"/>
+    <w:lsdException w:name="line number" w:semiHidden="1" w:unhideWhenUsed="1"/>
+    <w:lsdException w:name="page number" w:semiHidden="1" w:unhideWhenUsed="1"/>
+    <w:lsdException w:name="endnote reference" w:semiHidden="1" w:unhideWhenUsed="1"/>
+    <w:lsdException w:name="endnote text" w:semiHidden="1" w:unhideWhenUsed="1"/>
+    <w:lsdException w:name="table of authorities" w:semiHidden="1" w:unhideWhenUsed="1"/>
+    <w:lsdException w:name="macro" w:semiHidden="1" w:unhideWhenUsed="1"/>
+    <w:lsdException w:name="toa heading" w:semiHidden="1" w:unhideWhenUsed="1"/>
+    <w:lsdException w:name="List" w:semiHidden="1" w:unhideWhenUsed="1"/>
+    <w:lsdException w:name="List Bullet" w:semiHidden="1" w:unhideWhenUsed="1"/>
+    <w:lsdException w:name="List Number" w:semiHidden="1" w:unhideWhenUsed="1"/>
+    <w:lsdException w:name="List 2" w:semiHidden="1" w:unhideWhenUsed="1"/>
+    <w:lsdException w:name="List 3" w:semiHidden="1" w:unhideWhenUsed="1"/>
+    <w:lsdException w:name="List 4" w:semiHidden="1" w:unhideWhenUsed="1"/>
+    <w:lsdException w:name="List 5" w:semiHidden="1" w:unhideWhenUsed="1"/>
+    <w:lsdException w:name="List Bullet 2" w:semiHidden="1" w:unhideWhenUsed="1"/>
+    <w:lsdException w:name="List Bullet 3" w:semiHidden="1" w:unhideWhenUsed="1"/>
+    <w:lsdException w:name="List Bullet 4" w:semiHidden="1" w:unhideWhenUsed="1"/>
+    <w:lsdException w:name="List Bullet 5" w:semiHidden="1" w:unhideWhenUsed="1"/>
+    <w:lsdException w:name="List Number 2" w:semiHidden="1" w:unhideWhenUsed="1"/>
+    <w:lsdException w:name="List Number 3" w:semiHidden="1" w:unhideWhenUsed="1"/>
+    <w:lsdException w:name="List Number 4" w:semiHidden="1" w:unhideWhenUsed="1"/>
+    <w:lsdException w:name="List Number 5" w:semiHidden="1" w:unhideWhenUsed="1"/>
+    <w:lsdException w:name="Title" w:uiPriority="10" w:qFormat="1"/>
+    <w:lsdException w:name="Closing" w:semiHidden="1" w:unhideWhenUsed="1"/>
+    <w:lsdException w:name="Signature" w:semiHidden="1" w:unhideWhenUsed="1"/>
+    <w:lsdException w:name="Default Paragraph Font" w:semiHidden="1" w:uiPriority="1" w:unhideWhenUsed="1"/>
+    <w:lsdException w:name="Body Text" w:semiHidden="1" w:unhideWhenUsed="1"/>
+    <w:lsdException w:name="Body Text Indent" w:semiHidden="1" w:unhideWhenUsed="1"/>
+    <w:lsdException w:name="List Continue" w:semiHidden="1" w:unhideWhenUsed="1"/>
+    <w:lsdException w:name="List Continue 2" w:semiHidden="1" w:unhideWhenUsed="1"/>
+    <w:lsdException w:name="List Continue 3" w:semiHidden="1" w:unhideWhenUsed="1"/>
+    <w:lsdException w:name="List Continue 4" w:semiHidden="1" w:unhideWhenUsed="1"/>
+    <w:lsdException w:name="List Continue 5" w:semiHidden="1" w:unhideWhenUsed="1"/>
+    <w:lsdException w:name="Message Header" w:semiHidden="1" w:unhideWhenUsed="1"/>
+    <w:lsdException w:name="Subtitle" w:uiPriority="11" w:qFormat="1"/>
+    <w:lsdException w:name="Salutation" w:semiHidden="1" w:unhideWhenUsed="1"/>
+    <w:lsdException w:name="Date" w:semiHidden="1" w:unhideWhenUsed="1"/>
+    <w:lsdException w:name="Body Text First Indent" w:semiHidden="1" w:unhideWhenUsed="1"/>
+    <w:lsdException w:name="Body Text First Indent 2" w:semiHidden="1" w:unhideWhenUsed="1"/>
+    <w:lsdException w:name="Note Heading" w:semiHidden="1" w:unhideWhenUsed="1"/>
+    <w:lsdException w:name="Body Text 2" w:semiHidden="1" w:unhideWhenUsed="1"/>
+    <w:lsdException w:name="Body Text 3" w:semiHidden="1" w:unhideWhenUsed="1"/>
+    <w:lsdException w:name="Body Text Indent 2" w:semiHidden="1" w:unhideWhenUsed="1"/>
+    <w:lsdException w:name="Body Text Indent 3" w:semiHidden="1" w:unhideWhenUsed="1"/>
+    <w:lsdException w:name="Block Text" w:semiHidden="1" w:unhideWhenUsed="1"/>
+    <w:lsdException w:name="Hyperlink" w:semiHidden="1" w:unhideWhenUsed="1"/>
+    <w:lsdException w:name="FollowedHyperlink" w:semiHidden="1" w:unhideWhenUsed="1"/>
+    <w:lsdException w:name="Strong" w:uiPriority="22" w:qFormat="1"/>
+    <w:lsdException w:name="Emphasis" w:uiPriority="20" w:qFormat="1"/>
+    <w:lsdException w:name="Document Map" w:semiHidden="1" w:unhideWhenUsed="1"/>
+    <w:lsdException w:name="Plain Text" w:semiHidden="1" w:unhideWhenUsed="1"/>
+    <w:lsdException w:name="E-mail Signature" w:semiHidden="1" w:unhideWhenUsed="1"/>
+    <w:lsdException w:name="HTML Top of Form" w:semiHidden="1" w:unhideWhenUsed="1"/>
+    <w:lsdException w:name="HTML Bottom of Form" w:semiHidden="1" w:unhideWhenUsed="1"/>
+    <w:lsdException w:name="Normal (Web)" w:semiHidden="1" w:unhideWhenUsed="1"/>
+    <w:lsdException w:name="HTML Acronym" w:semiHidden="1" w:unhideWhenUsed="1"/>
+    <w:lsdException w:name="HTML Address" w:semiHidden="1" w:unhideWhenUsed="1"/>
+    <w:lsdException w:name="HTML Cite" w:semiHidden="1" w:unhideWhenUsed="1"/>
+    <w:lsdException w:name="HTML Code" w:semiHidden="1" w:unhideWhenUsed="1"/>
+    <w:lsdException w:name="HTML Definition" w:semiHidden="1" w:unhideWhenUsed="1"/>
+    <w:lsdException w:name="HTML Keyboard" w:semiHidden="1" w:unhideWhenUsed="1"/>
+    <w:lsdException w:name="HTML Preformatted" w:semiHidden="1" w:unhideWhenUsed="1"/>
+    <w:lsdException w:name="HTML Sample" w:semiHidden="1" w:unhideWhenUsed="1"/>
+    <w:lsdException w:name="HTML Typewriter" w:semiHidden="1" w:unhideWhenUsed="1"/>
+    <w:lsdException w:name="HTML Variable" w:semiHidden="1" w:unhideWhenUsed="1"/>
+    <w:lsdException w:name="Normal Table" w:semiHidden="1" w:unhideWhenUsed="1"/>
+    <w:lsdException w:name="annotation subject" w:semiHidden="1" w:unhideWhenUsed="1"/>
+    <w:lsdException w:name="No List" w:semiHidden="1" w:unhideWhenUsed="1"/>
+    <w:lsdException w:name="Outline List 1" w:semiHidden="1" w:unhideWhenUsed="1"/>
+    <w:lsdException w:name="Outline List 2" w:semiHidden="1" w:unhideWhenUsed="1"/>
+    <w:lsdException w:name="Outline List 3" w:semiHidden="1" w:unhideWhenUsed="1"/>
+    <w:lsdException w:name="Table Simple 1" w:semiHidden="1" w:unhideWhenUsed="1"/>
+    <w:lsdException w:name="Table Simple 2" w:semiHidden="1" w:unhideWhenUsed="1"/>
+    <w:lsdException w:name="Table Simple 3" w:semiHidden="1" w:unhideWhenUsed="1"/>
+    <w:lsdException w:name="Table Classic 1" w:semiHidden="1" w:unhideWhenUsed="1"/>
+    <w:lsdException w:name="Table Classic 2" w:semiHidden="1" w:unhideWhenUsed="1"/>
+    <w:lsdException w:name="Table Classic 3" w:semiHidden="1" w:unhideWhenUsed="1"/>
+    <w:lsdException w:name="Table Classic 4" w:semiHidden="1" w:unhideWhenUsed="1"/>
+    <w:lsdException w:name="Table Colorful 1" w:semiHidden="1" w:unhideWhenUsed="1"/>
+    <w:lsdException w:name="Table Colorful 2" w:semiHidden="1" w:unhideWhenUsed="1"/>
+    <w:lsdException w:name="Table Colorful 3" w:semiHidden="1" w:unhideWhenUsed="1"/>
+    <w:lsdException w:name="Table Columns 1" w:semiHidden="1" w:unhideWhenUsed="1"/>
+    <w:lsdException w:name="Table Columns 2" w:semiHidden="1" w:unhideWhenUsed="1"/>
+    <w:lsdException w:name="Table Columns 3" w:semiHidden="1" w:unhideWhenUsed="1"/>
+    <w:lsdException w:name="Table Columns 4" w:semiHidden="1" w:unhideWhenUsed="1"/>
+    <w:lsdException w:name="Table Columns 5" w:semiHidden="1" w:unhideWhenUsed="1"/>
+    <w:lsdException w:name="Table Grid 1" w:semiHidden="1" w:unhideWhenUsed="1"/>
+    <w:lsdException w:name="Table Grid 2" w:semiHidden="1" w:unhideWhenUsed="1"/>
+    <w:lsdException w:name="Table Grid 3" w:semiHidden="1" w:unhideWhenUsed="1"/>
+    <w:lsdException w:name="Table Grid 4" w:semiHidden="1" w:unhideWhenUsed="1"/>
+    <w:lsdException w:name="Table Grid 5" w:semiHidden="1" w:unhideWhenUsed="1"/>
+    <w:lsdException w:name="Table Grid 6" w:semiHidden="1" w:unhideWhenUsed="1"/>
+    <w:lsdException w:name="Table Grid 7" w:semiHidden="1" w:unhideWhenUsed="1"/>
+    <w:lsdException w:name="Table Grid 8" w:semiHidden="1" w:unhideWhenUsed="1"/>
+    <w:lsdException w:name="Table List 1" w:semiHidden="1" w:unhideWhenUsed="1"/>
+    <w:lsdException w:name="Table List 2" w:semiHidden="1" w:unhideWhenUsed="1"/>
+    <w:lsdException w:name="Table List 3" w:semiHidden="1" w:unhideWhenUsed="1"/>
+    <w:lsdException w:name="Table List 4" w:semiHidden="1" w:unhideWhenUsed="1"/>
+    <w:lsdException w:name="Table List 5" w:semiHidden="1" w:unhideWhenUsed="1"/>
+    <w:lsdException w:name="Table List 6" w:semiHidden="1" w:unhideWhenUsed="1"/>
+    <w:lsdException w:name="Table List 7" w:semiHidden="1" w:unhideWhenUsed="1"/>
+    <w:lsdException w:name="Table List 8" w:semiHidden="1" w:unhideWhenUsed="1"/>
+    <w:lsdException w:name="Table 3D effects 1" w:semiHidden="1" w:unhideWhenUsed="1"/>
+    <w:lsdException w:name="Table 3D effects 2" w:semiHidden="1" w:unhideWhenUsed="1"/>
+    <w:lsdException w:name="Table 3D effects 3" w:semiHidden="1" w:unhideWhenUsed="1"/>
+    <w:lsdException w:name="Table Contemporary" w:semiHidden="1" w:unhideWhenUsed="1"/>
+    <w:lsdException w:name="Table Elegant" w:semiHidden="1" w:unhideWhenUsed="1"/>
+    <w:lsdException w:name="Table Professional" w:semiHidden="1" w:unhideWhenUsed="1"/>
+    <w:lsdException w:name="Table Subtle 1" w:semiHidden="1" w:unhideWhenUsed="1"/>
+    <w:lsdException w:name="Table Subtle 2" w:semiHidden="1" w:unhideWhenUsed="1"/>
+    <w:lsdException w:name="Table Web 1" w:semiHidden="1" w:unhideWhenUsed="1"/>
+    <w:lsdException w:name="Table Web 2" w:semiHidden="1" w:unhideWhenUsed="1"/>
+    <w:lsdException w:name="Table Web 3" w:semiHidden="1" w:unhideWhenUsed="1"/>
+    <w:lsdException w:name="Balloon Text" w:semiHidden="1" w:unhideWhenUsed="1"/>
+    <w:lsdException w:name="Table Grid" w:uiPriority="59"/>
+    <w:lsdException w:name="Table Theme" w:semiHidden="1" w:unhideWhenUsed="1"/>
+    <w:lsdException w:name="Note Level 1" w:semiHidden="1" w:unhideWhenUsed="1"/>
+    <w:lsdException w:name="Note Level 2" w:semiHidden="1" w:unhideWhenUsed="1"/>
+    <w:lsdException w:name="Note Level 3" w:semiHidden="1" w:unhideWhenUsed="1"/>
+    <w:lsdException w:name="Note Level 4" w:semiHidden="1" w:unhideWhenUsed="1"/>
+    <w:lsdException w:name="Note Level 5" w:semiHidden="1" w:unhideWhenUsed="1"/>
+    <w:lsdException w:name="Note Level 6" w:semiHidden="1" w:unhideWhenUsed="1"/>
+    <w:lsdException w:name="Note Level 7" w:semiHidden="1" w:unhideWhenUsed="1"/>
+    <w:lsdException w:name="Note Level 8" w:semiHidden="1" w:unhideWhenUsed="1"/>
+    <w:lsdException w:name="Note Level 9" w:semiHidden="1" w:unhideWhenUsed="1"/>
+    <w:lsdException w:name="Placeholder Text" w:semiHidden="1"/>
+    <w:lsdException w:name="No Spacing" w:uiPriority="1" w:qFormat="1"/>
+    <w:lsdException w:name="Light Shading" w:uiPriority="60"/>
+    <w:lsdException w:name="Light List" w:uiPriority="61"/>
+    <w:lsdException w:name="Light Grid" w:uiPriority="62"/>
+    <w:lsdException w:name="Medium Shading 1" w:uiPriority="63"/>
+    <w:lsdException w:name="Medium Shading 2" w:uiPriority="64"/>
+    <w:lsdException w:name="Medium List 1" w:uiPriority="65"/>
+    <w:lsdException w:name="Medium List 2" w:uiPriority="66"/>
+    <w:lsdException w:name="Medium Grid 1" w:uiPriority="67"/>
+    <w:lsdException w:name="Medium Grid 2" w:uiPriority="68"/>
+    <w:lsdException w:name="Medium Grid 3" w:uiPriority="69"/>
+    <w:lsdException w:name="Dark List" w:uiPriority="70"/>
+    <w:lsdException w:name="Colorful Shading" w:uiPriority="71"/>
+    <w:lsdException w:name="Colorful List" w:uiPriority="72"/>
+    <w:lsdException w:name="Colorful Grid" w:uiPriority="73"/>
+    <w:lsdException w:name="Light Shading Accent 1" w:uiPriority="60"/>
+    <w:lsdException w:name="Light List Accent 1" w:uiPriority="61"/>
+    <w:lsdException w:name="Light Grid Accent 1" w:uiPriority="62"/>
+    <w:lsdException w:name="Medium Shading 1 Accent 1" w:uiPriority="63"/>
+    <w:lsdException w:name="Medium Shading 2 Accent 1" w:uiPriority="64"/>
+    <w:lsdException w:name="Medium List 1 Accent 1" w:uiPriority="65"/>
+    <w:lsdException w:name="Revision" w:semiHidden="1"/>
+    <w:lsdException w:name="List Paragraph" w:uiPriority="34" w:qFormat="1"/>
+    <w:lsdException w:name="Quote" w:uiPriority="29" w:qFormat="1"/>
+    <w:lsdException w:name="Intense Quote" w:uiPriority="30" w:qFormat="1"/>
+    <w:lsdException w:name="Medium List 2 Accent 1" w:uiPriority="66"/>
+    <w:lsdException w:name="Medium Grid 1 Accent 1" w:uiPriority="67"/>
+    <w:lsdException w:name="Medium Grid 2 Accent 1" w:uiPriority="68"/>
+    <w:lsdException w:name="Medium Grid 3 Accent 1" w:uiPriority="69"/>
+    <w:lsdException w:name="Dark List Accent 1" w:uiPriority="70"/>
+    <w:lsdException w:name="Colorful Shading Accent 1" w:uiPriority="71"/>
+    <w:lsdException w:name="Colorful List Accent 1" w:uiPriority="72"/>
+    <w:lsdException w:name="Colorful Grid Accent 1" w:uiPriority="73"/>
+    <w:lsdException w:name="Light Shading Accent 2" w:uiPriority="60"/>
+    <w:lsdException w:name="Light List Accent 2" w:uiPriority="61"/>
+    <w:lsdException w:name="Light Grid Accent 2" w:uiPriority="62"/>
+    <w:lsdException w:name="Medium Shading 1 Accent 2" w:uiPriority="63"/>
+    <w:lsdException w:name="Medium Shading 2 Accent 2" w:uiPriority="64"/>
+    <w:lsdException w:name="Medium List 1 Accent 2" w:uiPriority="65"/>
+    <w:lsdException w:name="Medium List 2 Accent 2" w:uiPriority="66"/>
+    <w:lsdException w:name="Medium Grid 1 Accent 2" w:uiPriority="67"/>
+    <w:lsdException w:name="Medium Grid 2 Accent 2" w:uiPriority="68"/>
+    <w:lsdException w:name="Medium Grid 3 Accent 2" w:uiPriority="69"/>
+    <w:lsdException w:name="Dark List Accent 2" w:uiPriority="70"/>
+    <w:lsdException w:name="Colorful Shading Accent 2" w:uiPriority="71"/>
+    <w:lsdException w:name="Colorful List Accent 2" w:uiPriority="72"/>
+    <w:lsdException w:name="Colorful Grid Accent 2" w:uiPriority="73"/>
+    <w:lsdException w:name="Light Shading Accent 3" w:uiPriority="60"/>
+    <w:lsdException w:name="Light List Accent 3" w:uiPriority="61"/>
+    <w:lsdException w:name="Light Grid Accent 3" w:uiPriority="62"/>
+    <w:lsdException w:name="Medium Shading 1 Accent 3" w:uiPriority="63"/>
+    <w:lsdException w:name="Medium Shading 2 Accent 3" w:uiPriority="64"/>
+    <w:lsdException w:name="Medium List 1 Accent 3" w:uiPriority="65"/>
+    <w:lsdException w:name="Medium List 2 Accent 3" w:uiPriority="66"/>
+    <w:lsdException w:name="Medium Grid 1 Accent 3" w:uiPriority="67"/>
+    <w:lsdException w:name="Medium Grid 2 Accent 3" w:uiPriority="68"/>
+    <w:lsdException w:name="Medium Grid 3 Accent 3" w:uiPriority="69"/>
+    <w:lsdException w:name="Dark List Accent 3" w:uiPriority="70"/>
+    <w:lsdException w:name="Colorful Shading Accent 3" w:uiPriority="71"/>
+    <w:lsdException w:name="Colorful List Accent 3" w:uiPriority="72"/>
+    <w:lsdException w:name="Colorful Grid Accent 3" w:uiPriority="73"/>
+    <w:lsdException w:name="Light Shading Accent 4" w:uiPriority="60"/>
+    <w:lsdException w:name="Light List Accent 4" w:uiPriority="61"/>
+    <w:lsdException w:name="Light Grid Accent 4" w:uiPriority="62"/>
+    <w:lsdException w:name="Medium Shading 1 Accent 4" w:uiPriority="63"/>
+    <w:lsdException w:name="Medium Shading 2 Accent 4" w:uiPriority="64"/>
+    <w:lsdException w:name="Medium List 1 Accent 4" w:uiPriority="65"/>
+    <w:lsdException w:name="Medium List 2 Accent 4" w:uiPriority="66"/>
+    <w:lsdException w:name="Medium Grid 1 Accent 4" w:uiPriority="67"/>
+    <w:lsdException w:name="Medium Grid 2 Accent 4" w:uiPriority="68"/>
+    <w:lsdException w:name="Medium Grid 3 Accent 4" w:uiPriority="69"/>
+    <w:lsdException w:name="Dark List Accent 4" w:uiPriority="70"/>
+    <w:lsdException w:name="Colorful Shading Accent 4" w:uiPriority="71"/>
+    <w:lsdException w:name="Colorful List Accent 4" w:uiPriority="72"/>
+    <w:lsdException w:name="Colorful Grid Accent 4" w:uiPriority="73"/>
+    <w:lsdException w:name="Light Shading Accent 5" w:uiPriority="60"/>
+    <w:lsdException w:name="Light List Accent 5" w:uiPriority="61"/>
+    <w:lsdException w:name="Light Grid Accent 5" w:uiPriority="62"/>
+    <w:lsdException w:name="Medium Shading 1 Accent 5" w:uiPriority="63"/>
+    <w:lsdException w:name="Medium Shading 2 Accent 5" w:uiPriority="64"/>
+    <w:lsdException w:name="Medium List 1 Accent 5" w:uiPriority="65"/>
+    <w:lsdException w:name="Medium List 2 Accent 5" w:uiPriority="66"/>
+    <w:lsdException w:name="Medium Grid 1 Accent 5" w:uiPriority="67"/>
+    <w:lsdException w:name="Medium Grid 2 Accent 5" w:uiPriority="68"/>
+    <w:lsdException w:name="Medium Grid 3 Accent 5" w:uiPriority="69"/>
+    <w:lsdException w:name="Dark List Accent 5" w:uiPriority="70"/>
+    <w:lsdException w:name="Colorful Shading Accent 5" w:uiPriority="71"/>
+    <w:lsdException w:name="Colorful List Accent 5" w:uiPriority="72"/>
+    <w:lsdException w:name="Colorful Grid Accent 5" w:uiPriority="73"/>
+    <w:lsdException w:name="Light Shading Accent 6" w:uiPriority="60"/>
+    <w:lsdException w:name="Light List Accent 6" w:uiPriority="61"/>
+    <w:lsdException w:name="Light Grid Accent 6" w:uiPriority="62"/>
+    <w:lsdException w:name="Medium Shading 1 Accent 6" w:uiPriority="63"/>
+    <w:lsdException w:name="Medium Shading 2 Accent 6" w:uiPriority="64"/>
+    <w:lsdException w:name="Medium List 1 Accent 6" w:uiPriority="65"/>
+    <w:lsdException w:name="Medium List 2 Accent 6" w:uiPriority="66"/>
+    <w:lsdException w:name="Medium Grid 1 Accent 6" w:uiPriority="67"/>
+    <w:lsdException w:name="Medium Grid 2 Accent 6" w:uiPriority="68"/>
+    <w:lsdException w:name="Medium Grid 3 Accent 6" w:uiPriority="69"/>
+    <w:lsdException w:name="Dark List Accent 6" w:uiPriority="70"/>
+    <w:lsdException w:name="Colorful Shading Accent 6" w:uiPriority="71"/>
+    <w:lsdException w:name="Colorful List Accent 6" w:uiPriority="72"/>
+    <w:lsdException w:name="Colorful Grid Accent 6" w:uiPriority="73"/>
+    <w:lsdException w:name="Subtle Emphasis" w:uiPriority="19" w:qFormat="1"/>
+    <w:lsdException w:name="Intense Emphasis" w:uiPriority="21" w:qFormat="1"/>
+    <w:lsdException w:name="Subtle Reference" w:uiPriority="31" w:qFormat="1"/>
+    <w:lsdException w:name="Intense Reference" w:uiPriority="32" w:qFormat="1"/>
+    <w:lsdException w:name="Book Title" w:uiPriority="33" w:qFormat="1"/>
+    <w:lsdException w:name="Bibliography" w:semiHidden="1" w:uiPriority="37" w:unhideWhenUsed="1"/>
+    <w:lsdException w:name="TOC Heading" w:semiHidden="1" w:uiPriority="39" w:unhideWhenUsed="1" w:qFormat="1"/>
+    <w:lsdException w:name="Plain Table 1" w:uiPriority="41"/>
+    <w:lsdException w:name="Plain Table 2" w:uiPriority="42"/>
+    <w:lsdException w:name="Plain Table 3" w:uiPriority="43"/>
+    <w:lsdException w:name="Plain Table 4" w:uiPriority="44"/>
+    <w:lsdException w:name="Plain Table 5" w:uiPriority="45"/>
+    <w:lsdException w:name="Grid Table Light" w:uiPriority="40"/>
+    <w:lsdException w:name="Grid Table 1 Light" w:uiPriority="46"/>
+    <w:lsdException w:name="Grid Table 2" w:uiPriority="47"/>
+    <w:lsdException w:name="Grid Table 3" w:uiPriority="48"/>
+    <w:lsdException w:name="Grid Table 4" w:uiPriority="49"/>
+    <w:lsdException w:name="Grid Table 5 Dark" w:uiPriority="50"/>
+    <w:lsdException w:name="Grid Table 6 Colorful" w:uiPriority="51"/>
+    <w:lsdException w:name="Grid Table 7 Colorful" w:uiPriority="52"/>
+    <w:lsdException w:name="Grid Table 1 Light Accent 1" w:uiPriority="46"/>
+    <w:lsdException w:name="Grid Table 2 Accent 1" w:uiPriority="47"/>
+    <w:lsdException w:name="Grid Table 3 Accent 1" w:uiPriority="48"/>
+    <w:lsdException w:name="Grid Table 4 Accent 1" w:uiPriority="49"/>
+    <w:lsdException w:name="Grid Table 5 Dark Accent 1" w:uiPriority="50"/>
+    <w:lsdException w:name="Grid Table 6 Colorful Accent 1" w:uiPriority="51"/>
+    <w:lsdException w:name="Grid Table 7 Colorful Accent 1" w:uiPriority="52"/>
+    <w:lsdException w:name="Grid Table 1 Light Accent 2" w:uiPriority="46"/>
+    <w:lsdException w:name="Grid Table 2 Accent 2" w:uiPriority="47"/>
+    <w:lsdException w:name="Grid Table 3 Accent 2" w:uiPriority="48"/>
+    <w:lsdException w:name="Grid Table 4 Accent 2" w:uiPriority="49"/>
+    <w:lsdException w:name="Grid Table 5 Dark Accent 2" w:uiPriority="50"/>
+    <w:lsdException w:name="Grid Table 6 Colorful Accent 2" w:uiPriority="51"/>
+    <w:lsdException w:name="Grid Table 7 Colorful Accent 2" w:uiPriority="52"/>
+    <w:lsdException w:name="Grid Table 1 Light Accent 3" w:uiPriority="46"/>
+    <w:lsdException w:name="Grid Table 2 Accent 3" w:uiPriority="47"/>
+    <w:lsdException w:name="Grid Table 3 Accent 3" w:uiPriority="48"/>
+    <w:lsdException w:name="Grid Table 4 Accent 3" w:uiPriority="49"/>
+    <w:lsdException w:name="Grid Table 5 Dark Accent 3" w:uiPriority="50"/>
+    <w:lsdException w:name="Grid Table 6 Colorful Accent 3" w:uiPriority="51"/>
+    <w:lsdException w:name="Grid Table 7 Colorful Accent 3" w:uiPriority="52"/>
+    <w:lsdException w:name="Grid Table 1 Light Accent 4" w:uiPriority="46"/>
+    <w:lsdException w:name="Grid Table 2 Accent 4" w:uiPriority="47"/>
+    <w:lsdException w:name="Grid Table 3 Accent 4" w:uiPriority="48"/>
+    <w:lsdException w:name="Grid Table 4 Accent 4" w:uiPriority="49"/>
+    <w:lsdException w:name="Grid Table 5 Dark Accent 4" w:uiPriority="50"/>
+    <w:lsdException w:name="Grid Table 6 Colorful Accent 4" w:uiPriority="51"/>
+    <w:lsdException w:name="Grid Table 7 Colorful Accent 4" w:uiPriority="52"/>
+    <w:lsdException w:name="Grid Table 1 Light Accent 5" w:uiPriority="46"/>
+    <w:lsdException w:name="Grid Table 2 Accent 5" w:uiPriority="47"/>
+    <w:lsdException w:name="Grid Table 3 Accent 5" w:uiPriority="48"/>
+    <w:lsdException w:name="Grid Table 4 Accent 5" w:uiPriority="49"/>
+    <w:lsdException w:name="Grid Table 5 Dark Accent 5" w:uiPriority="50"/>
+    <w:lsdException w:name="Grid Table 6 Colorful Accent 5" w:uiPriority="51"/>
+    <w:lsdException w:name="Grid Table 7 Colorful Accent 5" w:uiPriority="52"/>
+    <w:lsdException w:name="Grid Table 1 Light Accent 6" w:uiPriority="46"/>
+    <w:lsdException w:name="Grid Table 2 Accent 6" w:uiPriority="47"/>
+    <w:lsdException w:name="Grid Table 3 Accent 6" w:uiPriority="48"/>
+    <w:lsdException w:name="Grid Table 4 Accent 6" w:uiPriority="49"/>
+    <w:lsdException w:name="Grid Table 5 Dark Accent 6" w:uiPriority="50"/>
+    <w:lsdException w:name="Grid Table 6 Colorful Accent 6" w:uiPriority="51"/>
+    <w:lsdException w:name="Grid Table 7 Colorful Accent 6" w:uiPriority="52"/>
+    <w:lsdException w:name="List Table 1 Light" w:uiPriority="46"/>
+    <w:lsdException w:name="List Table 2" w:uiPriority="47"/>
+    <w:lsdException w:name="List Table 3" w:uiPriority="48"/>
+    <w:lsdException w:name="List Table 4" w:uiPriority="49"/>
+    <w:lsdException w:name="List Table 5 Dark" w:uiPriority="50"/>
+    <w:lsdException w:name="List Table 6 Colorful" w:uiPriority="51"/>
+    <w:lsdException w:name="List Table 7 Colorful" w:uiPriority="52"/>
+    <w:lsdException w:name="List Table 1 Light Accent 1" w:uiPriority="46"/>
+    <w:lsdException w:name="List Table 2 Accent 1" w:uiPriority="47"/>
+    <w:lsdException w:name="List Table 3 Accent 1" w:uiPriority="48"/>
+    <w:lsdException w:name="List Table 4 Accent 1" w:uiPriority="49"/>
+    <w:lsdException w:name="List Table 5 Dark Accent 1" w:uiPriority="50"/>
+    <w:lsdException w:name="List Table 6 Colorful Accent 1" w:uiPriority="51"/>
+    <w:lsdException w:name="List Table 7 Colorful Accent 1" w:uiPriority="52"/>
+    <w:lsdException w:name="List Table 1 Light Accent 2" w:uiPriority="46"/>
+    <w:lsdException w:name="List Table 2 Accent 2" w:uiPriority="47"/>
+    <w:lsdException w:name="List Table 3 Accent 2" w:uiPriority="48"/>
+    <w:lsdException w:name="List Table 4 Accent 2" w:uiPriority="49"/>
+    <w:lsdException w:name="List Table 5 Dark Accent 2" w:uiPriority="50"/>
+    <w:lsdException w:name="List Table 6 Colorful Accent 2" w:uiPriority="51"/>
+    <w:lsdException w:name="List Table 7 Colorful Accent 2" w:uiPriority="52"/>
+    <w:lsdException w:name="List Table 1 Light Accent 3" w:uiPriority="46"/>
+    <w:lsdException w:name="List Table 2 Accent 3" w:uiPriority="47"/>
+    <w:lsdException w:name="List Table 3 Accent 3" w:uiPriority="48"/>
+    <w:lsdException w:name="List Table 4 Accent 3" w:uiPriority="49"/>
+    <w:lsdException w:name="List Table 5 Dark Accent 3" w:uiPriority="50"/>
+    <w:lsdException w:name="List Table 6 Colorful Accent 3" w:uiPriority="51"/>
+    <w:lsdException w:name="List Table 7 Colorful Accent 3" w:uiPriority="52"/>
+    <w:lsdException w:name="List Table 1 Light Accent 4" w:uiPriority="46"/>
+    <w:lsdException w:name="List Table 2 Accent 4" w:uiPriority="47"/>
+    <w:lsdException w:name="List Table 3 Accent 4" w:uiPriority="48"/>
+    <w:lsdException w:name="List Table 4 Accent 4" w:uiPriority="49"/>
+    <w:lsdException w:name="List Table 5 Dark Accent 4" w:uiPriority="50"/>
+    <w:lsdException w:name="List Table 6 Colorful Accent 4" w:uiPriority="51"/>
+    <w:lsdException w:name="List Table 7 Colorful Accent 4" w:uiPriority="52"/>
+    <w:lsdException w:name="List Table 1 Light Accent 5" w:uiPriority="46"/>
+    <w:lsdException w:name="List Table 2 Accent 5" w:uiPriority="47"/>
+    <w:lsdException w:name="List Table 3 Accent 5" w:uiPriority="48"/>
+    <w:lsdException w:name="List Table 4 Accent 5" w:uiPriority="49"/>
+    <w:lsdException w:name="List Table 5 Dark Accent 5" w:uiPriority="50"/>
+    <w:lsdException w:name="List Table 6 Colorful Accent 5" w:uiPriority="51"/>
+    <w:lsdException w:name="List Table 7 Colorful Accent 5" w:uiPriority="52"/>
+    <w:lsdException w:name="List Table 1 Light Accent 6" w:uiPriority="46"/>
+    <w:lsdException w:name="List Table 2 Accent 6" w:uiPriority="47"/>
+    <w:lsdException w:name="List Table 3 Accent 6" w:uiPriority="48"/>
+    <w:lsdException w:name="List Table 4 Accent 6" w:uiPriority="49"/>
+    <w:lsdException w:name="List Table 5 Dark Accent 6" w:uiPriority="50"/>
+    <w:lsdException w:name="List Table 6 Colorful Accent 6" w:uiPriority="51"/>
+    <w:lsdException w:name="List Table 7 Colorful Accent 6" w:uiPriority="52"/>
   </w:latentStyles>
   <w:style w:type="paragraph" w:default="1" w:styleId="Normal">
     <w:name w:val="Normal"/>

</xml_diff>